<commit_message>
change on the draft
</commit_message>
<xml_diff>
--- a/documents/draft/modelling_report_draft.docx
+++ b/documents/draft/modelling_report_draft.docx
@@ -166,7 +166,14 @@
         <w:t>Finish rewriting to mirror the names used in the code</w:t>
       </w:r>
     </w:p>
-    <w:p/>
+    <w:p>
+      <w:pPr>
+        <w:rPr>
+          <w:rFonts w:hint="eastAsia"/>
+          <w:lang w:eastAsia="zh-CN"/>
+        </w:rPr>
+      </w:pPr>
+    </w:p>
     <w:p>
       <w:r>
         <w:t>Draft:</w:t>
@@ -211,6 +218,7 @@
           <w:szCs w:val="22"/>
         </w:rPr>
       </w:pPr>
+      <w:proofErr w:type="gramStart"/>
       <w:r>
         <w:rPr>
           <w:rFonts w:asciiTheme="minorHAnsi" w:eastAsiaTheme="minorHAnsi" w:hAnsiTheme="minorHAnsi" w:cstheme="minorBidi"/>
@@ -218,7 +226,17 @@
           <w:sz w:val="22"/>
           <w:szCs w:val="22"/>
         </w:rPr>
-        <w:t>adjacent(tile, orientation): check if there are adjacent tiles near t*</w:t>
+        <w:t>adjacent(</w:t>
+      </w:r>
+      <w:proofErr w:type="gramEnd"/>
+      <w:r>
+        <w:rPr>
+          <w:rFonts w:asciiTheme="minorHAnsi" w:eastAsiaTheme="minorHAnsi" w:hAnsiTheme="minorHAnsi" w:cstheme="minorBidi"/>
+          <w:color w:val="auto"/>
+          <w:sz w:val="22"/>
+          <w:szCs w:val="22"/>
+        </w:rPr>
+        <w:t>tile, orientation): check if there are adjacent tiles near t*</w:t>
       </w:r>
     </w:p>
     <w:p>
@@ -259,6 +277,7 @@
           <w:szCs w:val="22"/>
         </w:rPr>
       </w:pPr>
+      <w:proofErr w:type="spellStart"/>
       <w:r>
         <w:rPr>
           <w:rFonts w:asciiTheme="minorHAnsi" w:eastAsiaTheme="minorHAnsi" w:hAnsiTheme="minorHAnsi" w:cstheme="minorBidi"/>
@@ -266,7 +285,17 @@
           <w:sz w:val="22"/>
           <w:szCs w:val="22"/>
         </w:rPr>
-        <w:t>is_empty (loc): check if a location loc is empty</w:t>
+        <w:t>is_empty</w:t>
+      </w:r>
+      <w:proofErr w:type="spellEnd"/>
+      <w:r>
+        <w:rPr>
+          <w:rFonts w:asciiTheme="minorHAnsi" w:eastAsiaTheme="minorHAnsi" w:hAnsiTheme="minorHAnsi" w:cstheme="minorBidi"/>
+          <w:color w:val="auto"/>
+          <w:sz w:val="22"/>
+          <w:szCs w:val="22"/>
+        </w:rPr>
+        <w:t xml:space="preserve"> (loc): check if a location loc is empty</w:t>
       </w:r>
     </w:p>
     <w:p>
@@ -283,6 +312,7 @@
           <w:szCs w:val="22"/>
         </w:rPr>
       </w:pPr>
+      <w:proofErr w:type="spellStart"/>
       <w:r>
         <w:rPr>
           <w:rFonts w:asciiTheme="minorHAnsi" w:eastAsiaTheme="minorHAnsi" w:hAnsiTheme="minorHAnsi" w:cstheme="minorBidi"/>
@@ -290,7 +320,17 @@
           <w:sz w:val="22"/>
           <w:szCs w:val="22"/>
         </w:rPr>
-        <w:t xml:space="preserve">can_merge (tile, orientation): check if the tile can merge </w:t>
+        <w:t>can_merge</w:t>
+      </w:r>
+      <w:proofErr w:type="spellEnd"/>
+      <w:r>
+        <w:rPr>
+          <w:rFonts w:asciiTheme="minorHAnsi" w:eastAsiaTheme="minorHAnsi" w:hAnsiTheme="minorHAnsi" w:cstheme="minorBidi"/>
+          <w:color w:val="auto"/>
+          <w:sz w:val="22"/>
+          <w:szCs w:val="22"/>
+        </w:rPr>
+        <w:t xml:space="preserve"> (tile, orientation): check if the tile can merge </w:t>
       </w:r>
     </w:p>
     <w:p>
@@ -307,6 +347,7 @@
           <w:szCs w:val="22"/>
         </w:rPr>
       </w:pPr>
+      <w:proofErr w:type="spellStart"/>
       <w:r>
         <w:rPr>
           <w:rFonts w:asciiTheme="minorHAnsi" w:eastAsiaTheme="minorHAnsi" w:hAnsiTheme="minorHAnsi" w:cstheme="minorBidi"/>
@@ -314,7 +355,17 @@
           <w:sz w:val="22"/>
           <w:szCs w:val="22"/>
         </w:rPr>
-        <w:t>row_can_move (row): check if at least 1 move can be made in that row</w:t>
+        <w:t>row_can_move</w:t>
+      </w:r>
+      <w:proofErr w:type="spellEnd"/>
+      <w:r>
+        <w:rPr>
+          <w:rFonts w:asciiTheme="minorHAnsi" w:eastAsiaTheme="minorHAnsi" w:hAnsiTheme="minorHAnsi" w:cstheme="minorBidi"/>
+          <w:color w:val="auto"/>
+          <w:sz w:val="22"/>
+          <w:szCs w:val="22"/>
+        </w:rPr>
+        <w:t xml:space="preserve"> (row): check if at least 1 move can be made in that row</w:t>
       </w:r>
     </w:p>
     <w:p>
@@ -331,6 +382,7 @@
           <w:szCs w:val="22"/>
         </w:rPr>
       </w:pPr>
+      <w:proofErr w:type="spellStart"/>
       <w:r>
         <w:rPr>
           <w:rFonts w:asciiTheme="minorHAnsi" w:eastAsiaTheme="minorHAnsi" w:hAnsiTheme="minorHAnsi" w:cstheme="minorBidi"/>
@@ -338,7 +390,17 @@
           <w:sz w:val="22"/>
           <w:szCs w:val="22"/>
         </w:rPr>
-        <w:t>column_can_move (column): check if at least 1 move can be made in that column</w:t>
+        <w:t>column_can_move</w:t>
+      </w:r>
+      <w:proofErr w:type="spellEnd"/>
+      <w:r>
+        <w:rPr>
+          <w:rFonts w:asciiTheme="minorHAnsi" w:eastAsiaTheme="minorHAnsi" w:hAnsiTheme="minorHAnsi" w:cstheme="minorBidi"/>
+          <w:color w:val="auto"/>
+          <w:sz w:val="22"/>
+          <w:szCs w:val="22"/>
+        </w:rPr>
+        <w:t xml:space="preserve"> (column): check if at least 1 move can be made in that column</w:t>
       </w:r>
     </w:p>
     <w:p>
@@ -386,7 +448,27 @@
           <w:sz w:val="22"/>
           <w:szCs w:val="22"/>
         </w:rPr>
-        <w:t>random (loc): after a move, a random new tile is generated at an location</w:t>
+        <w:t xml:space="preserve">random (loc): after a move, a random new tile is generated at </w:t>
+      </w:r>
+      <w:proofErr w:type="gramStart"/>
+      <w:r>
+        <w:rPr>
+          <w:rFonts w:asciiTheme="minorHAnsi" w:eastAsiaTheme="minorHAnsi" w:hAnsiTheme="minorHAnsi" w:cstheme="minorBidi"/>
+          <w:color w:val="auto"/>
+          <w:sz w:val="22"/>
+          <w:szCs w:val="22"/>
+        </w:rPr>
+        <w:t>an</w:t>
+      </w:r>
+      <w:proofErr w:type="gramEnd"/>
+      <w:r>
+        <w:rPr>
+          <w:rFonts w:asciiTheme="minorHAnsi" w:eastAsiaTheme="minorHAnsi" w:hAnsiTheme="minorHAnsi" w:cstheme="minorBidi"/>
+          <w:color w:val="auto"/>
+          <w:sz w:val="22"/>
+          <w:szCs w:val="22"/>
+        </w:rPr>
+        <w:t xml:space="preserve"> location</w:t>
       </w:r>
     </w:p>
     <w:p>
@@ -410,7 +492,27 @@
           <w:sz w:val="22"/>
           <w:szCs w:val="22"/>
         </w:rPr>
-        <w:t>get (nextTile, orientation): check the next tile in the given orientation, if the next tile is of the same value, return true</w:t>
+        <w:t>get (</w:t>
+      </w:r>
+      <w:proofErr w:type="spellStart"/>
+      <w:r>
+        <w:rPr>
+          <w:rFonts w:asciiTheme="minorHAnsi" w:eastAsiaTheme="minorHAnsi" w:hAnsiTheme="minorHAnsi" w:cstheme="minorBidi"/>
+          <w:color w:val="auto"/>
+          <w:sz w:val="22"/>
+          <w:szCs w:val="22"/>
+        </w:rPr>
+        <w:t>nextTile</w:t>
+      </w:r>
+      <w:proofErr w:type="spellEnd"/>
+      <w:r>
+        <w:rPr>
+          <w:rFonts w:asciiTheme="minorHAnsi" w:eastAsiaTheme="minorHAnsi" w:hAnsiTheme="minorHAnsi" w:cstheme="minorBidi"/>
+          <w:color w:val="auto"/>
+          <w:sz w:val="22"/>
+          <w:szCs w:val="22"/>
+        </w:rPr>
+        <w:t>, orientation): check the next tile in the given orientation, if the next tile is of the same value, return true</w:t>
       </w:r>
     </w:p>
     <w:p>
@@ -427,6 +529,7 @@
           <w:szCs w:val="22"/>
         </w:rPr>
       </w:pPr>
+      <w:proofErr w:type="spellStart"/>
       <w:r>
         <w:rPr>
           <w:rFonts w:asciiTheme="minorHAnsi" w:eastAsiaTheme="minorHAnsi" w:hAnsiTheme="minorHAnsi" w:cstheme="minorBidi"/>
@@ -434,7 +537,17 @@
           <w:sz w:val="22"/>
           <w:szCs w:val="22"/>
         </w:rPr>
-        <w:t>row_or_column_can_move(orientation): check if a row or column can move</w:t>
+        <w:t>row_or_column_can_move</w:t>
+      </w:r>
+      <w:proofErr w:type="spellEnd"/>
+      <w:r>
+        <w:rPr>
+          <w:rFonts w:asciiTheme="minorHAnsi" w:eastAsiaTheme="minorHAnsi" w:hAnsiTheme="minorHAnsi" w:cstheme="minorBidi"/>
+          <w:color w:val="auto"/>
+          <w:sz w:val="22"/>
+          <w:szCs w:val="22"/>
+        </w:rPr>
+        <w:t>(orientation): check if a row or column can move</w:t>
       </w:r>
     </w:p>
     <w:p>
@@ -517,8 +630,13 @@
           <w:bottom w:val="single" w:sz="6" w:space="19" w:color="auto"/>
         </w:pBdr>
       </w:pPr>
-      <w:r>
-        <w:t>location(t1, loc) \/  location(t2, loc)</w:t>
+      <w:proofErr w:type="gramStart"/>
+      <w:r>
+        <w:t>location(</w:t>
+      </w:r>
+      <w:proofErr w:type="gramEnd"/>
+      <w:r>
+        <w:t>t1, loc) \/  location(t2, loc)</w:t>
       </w:r>
     </w:p>
     <w:p>
@@ -548,10 +666,26 @@
         </w:pBdr>
       </w:pPr>
       <w:r>
-        <w:t>get (tile, orientation) /\  able_2_move (orientation)</w:t>
-      </w:r>
-      <w:r>
-        <w:t> can_merge (tile, orientation)</w:t>
+        <w:t>get (tile, orientation) /</w:t>
+      </w:r>
+      <w:proofErr w:type="gramStart"/>
+      <w:r>
+        <w:t>\  able</w:t>
+      </w:r>
+      <w:proofErr w:type="gramEnd"/>
+      <w:r>
+        <w:t>_2_move (orientation)</w:t>
+      </w:r>
+      <w:r>
+        <w:t xml:space="preserve"> </w:t>
+      </w:r>
+      <w:proofErr w:type="spellStart"/>
+      <w:r>
+        <w:t>can_merge</w:t>
+      </w:r>
+      <w:proofErr w:type="spellEnd"/>
+      <w:r>
+        <w:t xml:space="preserve"> (tile, orientation)</w:t>
       </w:r>
     </w:p>
     <w:p>
@@ -581,7 +715,15 @@
         </w:pBdr>
       </w:pPr>
       <w:r>
-        <w:t xml:space="preserve">¬ is_empty (loc) </w:t>
+        <w:t xml:space="preserve">¬ </w:t>
+      </w:r>
+      <w:proofErr w:type="spellStart"/>
+      <w:r>
+        <w:t>is_empty</w:t>
+      </w:r>
+      <w:proofErr w:type="spellEnd"/>
+      <w:r>
+        <w:t xml:space="preserve"> (loc) </w:t>
       </w:r>
       <w:r>
         <w:t> ¬ random (loc)</w:t>
@@ -614,10 +756,26 @@
         </w:pBdr>
       </w:pPr>
       <w:r>
-        <w:t xml:space="preserve">get (nextTile, orientation) \/ empty (tile, orientation) </w:t>
-      </w:r>
-      <w:r>
-        <w:t> able_to_move (tile, orientation)</w:t>
+        <w:t>get (</w:t>
+      </w:r>
+      <w:proofErr w:type="spellStart"/>
+      <w:r>
+        <w:t>nextTile</w:t>
+      </w:r>
+      <w:proofErr w:type="spellEnd"/>
+      <w:r>
+        <w:t xml:space="preserve">, orientation) \/ empty (tile, orientation) </w:t>
+      </w:r>
+      <w:r>
+        <w:t xml:space="preserve"> </w:t>
+      </w:r>
+      <w:proofErr w:type="spellStart"/>
+      <w:r>
+        <w:t>able_to_move</w:t>
+      </w:r>
+      <w:proofErr w:type="spellEnd"/>
+      <w:r>
+        <w:t xml:space="preserve"> (tile, orientation)</w:t>
       </w:r>
     </w:p>
     <w:p>
@@ -646,12 +804,49 @@
           <w:bottom w:val="single" w:sz="6" w:space="19" w:color="auto"/>
         </w:pBdr>
       </w:pPr>
+      <w:proofErr w:type="spellStart"/>
       <w:r>
         <w:lastRenderedPageBreak/>
-        <w:t xml:space="preserve">able_to_move (t1, orientation) \/ able_to_move (t2, orientation) \/ able_to_move (t3, orientation) \/ able_to_move (t4, orientation) </w:t>
-      </w:r>
-      <w:r>
-        <w:t> row_or_column_can_move (orientation)</w:t>
+        <w:t>able_to_move</w:t>
+      </w:r>
+      <w:proofErr w:type="spellEnd"/>
+      <w:r>
+        <w:t xml:space="preserve"> (t1, orientation) \/ </w:t>
+      </w:r>
+      <w:proofErr w:type="spellStart"/>
+      <w:r>
+        <w:t>able_to_move</w:t>
+      </w:r>
+      <w:proofErr w:type="spellEnd"/>
+      <w:r>
+        <w:t xml:space="preserve"> (t2, orientation) \/ </w:t>
+      </w:r>
+      <w:proofErr w:type="spellStart"/>
+      <w:r>
+        <w:t>able_to_move</w:t>
+      </w:r>
+      <w:proofErr w:type="spellEnd"/>
+      <w:r>
+        <w:t xml:space="preserve"> (t3, orientation) \/ </w:t>
+      </w:r>
+      <w:proofErr w:type="spellStart"/>
+      <w:r>
+        <w:t>able_to_move</w:t>
+      </w:r>
+      <w:proofErr w:type="spellEnd"/>
+      <w:r>
+        <w:t xml:space="preserve"> (t4, orientation) </w:t>
+      </w:r>
+      <w:r>
+        <w:t xml:space="preserve"> </w:t>
+      </w:r>
+      <w:proofErr w:type="spellStart"/>
+      <w:r>
+        <w:t>row_or_column_can_move</w:t>
+      </w:r>
+      <w:proofErr w:type="spellEnd"/>
+      <w:r>
+        <w:t xml:space="preserve"> (orientation)</w:t>
       </w:r>
     </w:p>
     <w:p>
@@ -666,7 +861,15 @@
         </w:pBdr>
       </w:pPr>
       <w:r>
-        <w:t>Only 1 tile is generated randomly amoung the all the empty locations.</w:t>
+        <w:t xml:space="preserve">Only 1 tile is generated randomly </w:t>
+      </w:r>
+      <w:proofErr w:type="spellStart"/>
+      <w:r>
+        <w:t>amoung</w:t>
+      </w:r>
+      <w:proofErr w:type="spellEnd"/>
+      <w:r>
+        <w:t xml:space="preserve"> the all the empty locations.</w:t>
       </w:r>
     </w:p>
     <w:p>
@@ -725,72 +928,26 @@
     <w:p>
       <w:pPr>
         <w:pStyle w:val="Heading2"/>
-      </w:pPr>
-      <w:r>
-        <w:t>Fixing the Bug With More Tiles Than Locations</w:t>
-      </w:r>
-    </w:p>
-    <w:p>
-      <w:r>
-        <w:t xml:space="preserve">When I started adding more tile possibilities, I found that 5 tiles happened to be placed on only four locations (2x2 grid). This </w:t>
-      </w:r>
-      <w:r>
-        <w:rPr>
-          <w:i/>
-          <w:iCs/>
-        </w:rPr>
-        <w:t xml:space="preserve">shouldn’t </w:t>
-      </w:r>
-      <w:r>
-        <w:t>be possible. This came about with 5 tiles, and just 4 locations, and looking at the final solution, I found that two separate tiles were assigned to the same location.</w:t>
-      </w:r>
-    </w:p>
-    <w:p>
-      <w:r>
-        <w:t>This immediately raised the fact that I was missing a constraint saying that at most one tile appears at a location. I fixed this by adding a constraint that looks like:</w:t>
-      </w:r>
-    </w:p>
-    <w:p/>
-    <w:p>
-      <w:r>
-        <w:rPr>
-          <w:noProof/>
-        </w:rPr>
-        <w:drawing>
-          <wp:inline distT="0" distB="0" distL="0" distR="0" wp14:anchorId="4261E0B4" wp14:editId="790A5C22">
-            <wp:extent cx="3309257" cy="883176"/>
-            <wp:effectExtent l="0" t="0" r="5715" b="0"/>
-            <wp:docPr id="727983738" name="Picture 1"/>
-            <wp:cNvGraphicFramePr>
-              <a:graphicFrameLocks xmlns:a="http://schemas.openxmlformats.org/drawingml/2006/main" noChangeAspect="1"/>
-            </wp:cNvGraphicFramePr>
-            <a:graphic xmlns:a="http://schemas.openxmlformats.org/drawingml/2006/main">
-              <a:graphicData uri="http://schemas.openxmlformats.org/drawingml/2006/picture">
-                <pic:pic xmlns:pic="http://schemas.openxmlformats.org/drawingml/2006/picture">
-                  <pic:nvPicPr>
-                    <pic:cNvPr id="727983738" name=""/>
-                    <pic:cNvPicPr/>
-                  </pic:nvPicPr>
-                  <pic:blipFill>
-                    <a:blip r:embed="rId8"/>
-                    <a:stretch>
-                      <a:fillRect/>
-                    </a:stretch>
-                  </pic:blipFill>
-                  <pic:spPr>
-                    <a:xfrm>
-                      <a:off x="0" y="0"/>
-                      <a:ext cx="3319278" cy="885850"/>
-                    </a:xfrm>
-                    <a:prstGeom prst="rect">
-                      <a:avLst/>
-                    </a:prstGeom>
-                  </pic:spPr>
-                </pic:pic>
-              </a:graphicData>
-            </a:graphic>
-          </wp:inline>
-        </w:drawing>
+        <w:rPr>
+          <w:rFonts w:hint="eastAsia"/>
+          <w:lang w:eastAsia="zh-CN"/>
+        </w:rPr>
+      </w:pPr>
+      <w:proofErr w:type="spellStart"/>
+      <w:r>
+        <w:rPr>
+          <w:rFonts w:hint="eastAsia"/>
+          <w:lang w:eastAsia="zh-CN"/>
+        </w:rPr>
+        <w:t>Sth</w:t>
+      </w:r>
+      <w:proofErr w:type="spellEnd"/>
+      <w:r>
+        <w:rPr>
+          <w:rFonts w:hint="eastAsia"/>
+          <w:lang w:eastAsia="zh-CN"/>
+        </w:rPr>
+        <w:t xml:space="preserve"> to be elaborated more on </w:t>
       </w:r>
     </w:p>
     <w:p>
@@ -800,7 +957,35 @@
         </w:pBdr>
       </w:pPr>
       <w:r>
-        <w:t>So for every location, we have this constraint added that says “at most one tile can be there”. Originally, I thought this might have to be “exactly one”, but then decided that I want to allow for some locations to have no tile placed.</w:t>
+        <w:t>In our previous proposition, we used propositions U and L to decl</w:t>
+      </w:r>
+      <w:r>
+        <w:rPr>
+          <w:rFonts w:hint="eastAsia"/>
+          <w:lang w:eastAsia="zh-CN"/>
+        </w:rPr>
+        <w:t>are</w:t>
+      </w:r>
+      <w:r>
+        <w:t xml:space="preserve"> the direction we are moving. However, we noticed that these propositions may be too hard to be used in the </w:t>
+      </w:r>
+      <w:proofErr w:type="gramStart"/>
+      <w:r>
+        <w:t>constraints, and</w:t>
+      </w:r>
+      <w:proofErr w:type="gramEnd"/>
+      <w:r>
+        <w:t xml:space="preserve"> make things more complicated. Therefore, in our new propositions, we removed U and L. Instead, we used the parameter orientation to decl</w:t>
+      </w:r>
+      <w:r>
+        <w:rPr>
+          <w:rFonts w:hint="eastAsia"/>
+          <w:lang w:eastAsia="zh-CN"/>
+        </w:rPr>
+        <w:t>are</w:t>
+      </w:r>
+      <w:r>
+        <w:t xml:space="preserve"> the direction. </w:t>
       </w:r>
     </w:p>
     <w:p>
@@ -809,9 +994,6 @@
           <w:bottom w:val="single" w:sz="6" w:space="1" w:color="auto"/>
         </w:pBdr>
       </w:pPr>
-      <w:r>
-        <w:t>After adding this constraint, I confirmed that having 5 tiles and 4 locations was unsolvable.</w:t>
-      </w:r>
     </w:p>
     <w:p>
       <w:pPr>
@@ -819,69 +1001,32 @@
           <w:bottom w:val="single" w:sz="6" w:space="1" w:color="auto"/>
         </w:pBdr>
       </w:pPr>
-    </w:p>
-    <w:p>
-      <w:pPr>
-        <w:pStyle w:val="Heading2"/>
-      </w:pPr>
-    </w:p>
-    <w:p>
-      <w:pPr>
-        <w:pStyle w:val="Heading2"/>
-      </w:pPr>
-      <w:r>
-        <w:t>Ensuring no Location Connections When No Tile</w:t>
-      </w:r>
-    </w:p>
-    <w:p>
-      <w:r>
-        <w:t>We wanted to make sure that locations don’t require a tile to be there. But leaving the connections on a location be free to be true/false, means that we might have phantom connections created. To test this theory out, I created an example that I would hope leads to no solution:</w:t>
-      </w:r>
-    </w:p>
-    <w:p>
-      <w:pPr>
-        <w:pStyle w:val="Heading2"/>
-      </w:pPr>
-      <w:r>
-        <w:rPr>
-          <w:noProof/>
-        </w:rPr>
-        <w:lastRenderedPageBreak/>
-        <w:drawing>
-          <wp:inline distT="0" distB="0" distL="0" distR="0" wp14:anchorId="75EE6C49" wp14:editId="56BD2108">
-            <wp:extent cx="3477986" cy="1264114"/>
-            <wp:effectExtent l="0" t="0" r="8255" b="0"/>
-            <wp:docPr id="169819080" name="Picture 1" descr="A screen shot of a computer code&#10;&#10;Description automatically generated"/>
-            <wp:cNvGraphicFramePr>
-              <a:graphicFrameLocks xmlns:a="http://schemas.openxmlformats.org/drawingml/2006/main" noChangeAspect="1"/>
-            </wp:cNvGraphicFramePr>
-            <a:graphic xmlns:a="http://schemas.openxmlformats.org/drawingml/2006/main">
-              <a:graphicData uri="http://schemas.openxmlformats.org/drawingml/2006/picture">
-                <pic:pic xmlns:pic="http://schemas.openxmlformats.org/drawingml/2006/picture">
-                  <pic:nvPicPr>
-                    <pic:cNvPr id="169819080" name="Picture 1" descr="A screen shot of a computer code&#10;&#10;Description automatically generated"/>
-                    <pic:cNvPicPr/>
-                  </pic:nvPicPr>
-                  <pic:blipFill>
-                    <a:blip r:embed="rId9"/>
-                    <a:stretch>
-                      <a:fillRect/>
-                    </a:stretch>
-                  </pic:blipFill>
-                  <pic:spPr>
-                    <a:xfrm>
-                      <a:off x="0" y="0"/>
-                      <a:ext cx="3494613" cy="1270157"/>
-                    </a:xfrm>
-                    <a:prstGeom prst="rect">
-                      <a:avLst/>
-                    </a:prstGeom>
-                  </pic:spPr>
-                </pic:pic>
-              </a:graphicData>
-            </a:graphic>
-          </wp:inline>
-        </w:drawing>
+      <w:r>
+        <w:t xml:space="preserve">In our previous proposition, to determine if two tiles can merge, we </w:t>
+      </w:r>
+      <w:proofErr w:type="gramStart"/>
+      <w:r>
+        <w:t>have to</w:t>
+      </w:r>
+      <w:proofErr w:type="gramEnd"/>
+      <w:r>
+        <w:t xml:space="preserve"> check if in the given direction, the adjacent next tile has the same value with the original one, or the is tile that has the same value on the row/column (depending on the direction) it is on and the spaces between them are empty. We believe that this is a bit complicated. To simplify this, we came up with a new proposition, the get (</w:t>
+      </w:r>
+      <w:proofErr w:type="spellStart"/>
+      <w:r>
+        <w:t>nextTile</w:t>
+      </w:r>
+      <w:proofErr w:type="spellEnd"/>
+      <w:r>
+        <w:t xml:space="preserve">, orientation) function, it checks the </w:t>
+      </w:r>
+      <w:proofErr w:type="spellStart"/>
+      <w:r>
+        <w:t>nexttile</w:t>
+      </w:r>
+      <w:proofErr w:type="spellEnd"/>
+      <w:r>
+        <w:t xml:space="preserve"> in the given direction to see if it matches with the original tile.</w:t>
       </w:r>
     </w:p>
     <w:p>
@@ -891,87 +1036,6 @@
         </w:pBdr>
       </w:pPr>
     </w:p>
-    <w:p>
-      <w:pPr>
-        <w:pBdr>
-          <w:bottom w:val="single" w:sz="6" w:space="1" w:color="auto"/>
-        </w:pBdr>
-      </w:pPr>
-      <w:r>
-        <w:t>Note that the 3 tiles in the setup are placed at 11, 12, and 21, and that we’re trying to have a location connection on the 22 location. This happened to be solvable, because there was nothing forcing these propositions to be false when no tile was put down. The way I resolved this was to use the following constraints:</w:t>
-      </w:r>
-    </w:p>
-    <w:p>
-      <w:pPr>
-        <w:pBdr>
-          <w:bottom w:val="single" w:sz="6" w:space="1" w:color="auto"/>
-        </w:pBdr>
-      </w:pPr>
-      <w:r>
-        <w:rPr>
-          <w:noProof/>
-        </w:rPr>
-        <w:drawing>
-          <wp:inline distT="0" distB="0" distL="0" distR="0" wp14:anchorId="1E561B66" wp14:editId="60E46F0C">
-            <wp:extent cx="5943600" cy="2323465"/>
-            <wp:effectExtent l="0" t="0" r="0" b="635"/>
-            <wp:docPr id="1408853397" name="Picture 1" descr="A screen shot of a computer program&#10;&#10;Description automatically generated"/>
-            <wp:cNvGraphicFramePr>
-              <a:graphicFrameLocks xmlns:a="http://schemas.openxmlformats.org/drawingml/2006/main" noChangeAspect="1"/>
-            </wp:cNvGraphicFramePr>
-            <a:graphic xmlns:a="http://schemas.openxmlformats.org/drawingml/2006/main">
-              <a:graphicData uri="http://schemas.openxmlformats.org/drawingml/2006/picture">
-                <pic:pic xmlns:pic="http://schemas.openxmlformats.org/drawingml/2006/picture">
-                  <pic:nvPicPr>
-                    <pic:cNvPr id="1408853397" name="Picture 1" descr="A screen shot of a computer program&#10;&#10;Description automatically generated"/>
-                    <pic:cNvPicPr/>
-                  </pic:nvPicPr>
-                  <pic:blipFill>
-                    <a:blip r:embed="rId10"/>
-                    <a:stretch>
-                      <a:fillRect/>
-                    </a:stretch>
-                  </pic:blipFill>
-                  <pic:spPr>
-                    <a:xfrm>
-                      <a:off x="0" y="0"/>
-                      <a:ext cx="5943600" cy="2323465"/>
-                    </a:xfrm>
-                    <a:prstGeom prst="rect">
-                      <a:avLst/>
-                    </a:prstGeom>
-                  </pic:spPr>
-                </pic:pic>
-              </a:graphicData>
-            </a:graphic>
-          </wp:inline>
-        </w:drawing>
-      </w:r>
-    </w:p>
-    <w:p>
-      <w:pPr>
-        <w:pBdr>
-          <w:bottom w:val="single" w:sz="6" w:space="1" w:color="auto"/>
-        </w:pBdr>
-      </w:pPr>
-      <w:r>
-        <w:t>This was also the first time that I had to start using the And and Or functionality. After this constraint, the test case led to an unsolvable theory, just as I had hoped.</w:t>
-      </w:r>
-    </w:p>
-    <w:p>
-      <w:pPr>
-        <w:pBdr>
-          <w:bottom w:val="single" w:sz="6" w:space="1" w:color="auto"/>
-        </w:pBdr>
-      </w:pPr>
-    </w:p>
-    <w:p>
-      <w:pPr>
-        <w:pBdr>
-          <w:bottom w:val="single" w:sz="6" w:space="1" w:color="auto"/>
-        </w:pBdr>
-      </w:pPr>
-    </w:p>
     <w:p/>
     <w:p>
       <w:pPr>
@@ -993,7 +1057,39 @@
           <w:i/>
           <w:iCs/>
         </w:rPr>
-        <w:t>List the ideas you have to build sequents &amp; proofs that relate to your project.</w:t>
+        <w:t xml:space="preserve">List the ideas you </w:t>
+      </w:r>
+      <w:proofErr w:type="gramStart"/>
+      <w:r>
+        <w:rPr>
+          <w:i/>
+          <w:iCs/>
+        </w:rPr>
+        <w:t>have to</w:t>
+      </w:r>
+      <w:proofErr w:type="gramEnd"/>
+      <w:r>
+        <w:rPr>
+          <w:i/>
+          <w:iCs/>
+        </w:rPr>
+        <w:t xml:space="preserve"> build </w:t>
+      </w:r>
+      <w:proofErr w:type="spellStart"/>
+      <w:r>
+        <w:rPr>
+          <w:i/>
+          <w:iCs/>
+        </w:rPr>
+        <w:t>sequents</w:t>
+      </w:r>
+      <w:proofErr w:type="spellEnd"/>
+      <w:r>
+        <w:rPr>
+          <w:i/>
+          <w:iCs/>
+        </w:rPr>
+        <w:t xml:space="preserve"> &amp; proofs that relate to your project.</w:t>
       </w:r>
     </w:p>
     <w:p>
@@ -1190,7 +1286,6 @@
       <w:pPr>
         <w:jc w:val="center"/>
         <w:rPr>
-          <w:rFonts w:eastAsiaTheme="minorEastAsia"/>
           <w:b/>
         </w:rPr>
       </w:pPr>
@@ -1200,14 +1295,13 @@
             <m:sty m:val="b"/>
           </m:rPr>
           <w:rPr>
-            <w:rFonts w:ascii="Cambria Math" w:eastAsiaTheme="minorEastAsia" w:hAnsi="Cambria Math"/>
+            <w:rFonts w:ascii="Cambria Math" w:hAnsi="Cambria Math"/>
           </w:rPr>
           <m:t>∧</m:t>
         </m:r>
       </m:oMath>
       <w:r>
         <w:rPr>
-          <w:rFonts w:eastAsiaTheme="minorEastAsia"/>
           <w:b/>
         </w:rPr>
         <w:tab/>
@@ -1218,14 +1312,13 @@
             <m:sty m:val="b"/>
           </m:rPr>
           <w:rPr>
-            <w:rFonts w:ascii="Cambria Math" w:eastAsiaTheme="minorEastAsia" w:hAnsi="Cambria Math"/>
+            <w:rFonts w:ascii="Cambria Math" w:hAnsi="Cambria Math"/>
           </w:rPr>
           <m:t>∨</m:t>
         </m:r>
       </m:oMath>
       <w:r>
         <w:rPr>
-          <w:rFonts w:eastAsiaTheme="minorEastAsia"/>
           <w:b/>
         </w:rPr>
         <w:tab/>
@@ -1242,50 +1335,41 @@
         </m:r>
       </m:oMath>
       <w:r>
-        <w:rPr>
-          <w:rFonts w:eastAsiaTheme="minorEastAsia"/>
-        </w:rPr>
         <w:tab/>
       </w:r>
       <m:oMath>
         <m:r>
           <w:rPr>
-            <w:rFonts w:ascii="Cambria Math" w:eastAsiaTheme="minorEastAsia" w:hAnsi="Cambria Math"/>
+            <w:rFonts w:ascii="Cambria Math" w:hAnsi="Cambria Math"/>
           </w:rPr>
           <m:t>→</m:t>
         </m:r>
       </m:oMath>
       <w:r>
-        <w:rPr>
-          <w:rFonts w:eastAsiaTheme="minorEastAsia"/>
-        </w:rPr>
         <w:tab/>
       </w:r>
       <m:oMath>
         <m:r>
           <w:rPr>
-            <w:rFonts w:ascii="Cambria Math" w:eastAsiaTheme="minorEastAsia" w:hAnsi="Cambria Math"/>
+            <w:rFonts w:ascii="Cambria Math" w:hAnsi="Cambria Math"/>
           </w:rPr>
           <m:t>∀</m:t>
         </m:r>
       </m:oMath>
       <w:r>
-        <w:rPr>
-          <w:rFonts w:eastAsiaTheme="minorEastAsia"/>
-        </w:rPr>
         <w:tab/>
       </w:r>
       <m:oMath>
         <m:r>
           <w:rPr>
-            <w:rFonts w:ascii="Cambria Math" w:eastAsiaTheme="minorEastAsia" w:hAnsi="Cambria Math"/>
+            <w:rFonts w:ascii="Cambria Math" w:hAnsi="Cambria Math"/>
           </w:rPr>
           <m:t>∃</m:t>
         </m:r>
       </m:oMath>
     </w:p>
     <w:sectPr>
-      <w:headerReference w:type="default" r:id="rId11"/>
+      <w:headerReference w:type="default" r:id="rId8"/>
       <w:pgSz w:w="12240" w:h="15840"/>
       <w:pgMar w:top="1440" w:right="1440" w:bottom="1440" w:left="1440" w:header="708" w:footer="708" w:gutter="0"/>
       <w:cols w:space="708"/>
@@ -2657,7 +2741,7 @@
   <w:docDefaults>
     <w:rPrDefault>
       <w:rPr>
-        <w:rFonts w:asciiTheme="minorHAnsi" w:eastAsiaTheme="minorHAnsi" w:hAnsiTheme="minorHAnsi" w:cstheme="minorBidi"/>
+        <w:rFonts w:asciiTheme="minorHAnsi" w:eastAsiaTheme="minorEastAsia" w:hAnsiTheme="minorHAnsi" w:cstheme="minorBidi"/>
         <w:sz w:val="22"/>
         <w:szCs w:val="22"/>
         <w:lang w:val="en-CA" w:eastAsia="en-US" w:bidi="ar-SA"/>

</xml_diff>

<commit_message>
Added A point for model exploration
</commit_message>
<xml_diff>
--- a/documents/draft/modelling_report_draft.docx
+++ b/documents/draft/modelling_report_draft.docx
@@ -169,7 +169,6 @@
     <w:p>
       <w:pPr>
         <w:rPr>
-          <w:rFonts w:hint="eastAsia"/>
           <w:lang w:eastAsia="zh-CN"/>
         </w:rPr>
       </w:pPr>
@@ -887,67 +886,67 @@
         <w:t>IDK how to write it</w:t>
       </w:r>
     </w:p>
+    <w:p/>
+    <w:p>
+      <w:pPr>
+        <w:pStyle w:val="Heading1"/>
+      </w:pPr>
+      <w:r>
+        <w:t>Model Exploration</w:t>
+      </w:r>
+    </w:p>
+    <w:p>
+      <w:pPr>
+        <w:pStyle w:val="Heading2"/>
+        <w:rPr>
+          <w:lang w:eastAsia="zh-CN"/>
+        </w:rPr>
+      </w:pPr>
+      <w:proofErr w:type="spellStart"/>
+      <w:r>
+        <w:rPr>
+          <w:rFonts w:hint="eastAsia"/>
+          <w:lang w:eastAsia="zh-CN"/>
+        </w:rPr>
+        <w:t>Sth</w:t>
+      </w:r>
+      <w:proofErr w:type="spellEnd"/>
+      <w:r>
+        <w:rPr>
+          <w:rFonts w:hint="eastAsia"/>
+          <w:lang w:eastAsia="zh-CN"/>
+        </w:rPr>
+        <w:t xml:space="preserve"> to be elaborated more on </w:t>
+      </w:r>
+    </w:p>
     <w:p>
       <w:pPr>
         <w:pBdr>
           <w:bottom w:val="single" w:sz="6" w:space="1" w:color="auto"/>
         </w:pBdr>
       </w:pPr>
-    </w:p>
-    <w:p/>
-    <w:p>
-      <w:pPr>
-        <w:pStyle w:val="Heading1"/>
-      </w:pPr>
-      <w:r>
-        <w:t>Model Exploration</w:t>
-      </w:r>
-    </w:p>
-    <w:p>
-      <w:pPr>
-        <w:rPr>
-          <w:i/>
-          <w:iCs/>
-        </w:rPr>
-      </w:pPr>
-      <w:r>
-        <w:rPr>
-          <w:i/>
-          <w:iCs/>
-        </w:rPr>
-        <w:t xml:space="preserve">List all the ways that you have </w:t>
-      </w:r>
-      <w:r>
-        <w:rPr>
-          <w:i/>
-          <w:iCs/>
-        </w:rPr>
-        <w:t>explored your model – not only the final version, but intermediate versions as well. See (C3) in the project description for ideas.</w:t>
-      </w:r>
-    </w:p>
-    <w:p>
-      <w:pPr>
-        <w:pStyle w:val="Heading2"/>
+      <w:r>
+        <w:t>In our previous proposition, we used propositions U and L to decl</w:t>
+      </w:r>
+      <w:r>
         <w:rPr>
           <w:rFonts w:hint="eastAsia"/>
           <w:lang w:eastAsia="zh-CN"/>
         </w:rPr>
-      </w:pPr>
-      <w:proofErr w:type="spellStart"/>
+        <w:t>are</w:t>
+      </w:r>
+      <w:r>
+        <w:t xml:space="preserve"> the direction we are moving. However, we noticed that these propositions may be too hard to be used in the constraints and make things more complicated. Therefore, in our new propositions, we removed U and L. Instead, we used the parameter orientation to decl</w:t>
+      </w:r>
       <w:r>
         <w:rPr>
           <w:rFonts w:hint="eastAsia"/>
           <w:lang w:eastAsia="zh-CN"/>
         </w:rPr>
-        <w:t>Sth</w:t>
-      </w:r>
-      <w:proofErr w:type="spellEnd"/>
-      <w:r>
-        <w:rPr>
-          <w:rFonts w:hint="eastAsia"/>
-          <w:lang w:eastAsia="zh-CN"/>
-        </w:rPr>
-        <w:t xml:space="preserve"> to be elaborated more on </w:t>
+        <w:t>are</w:t>
+      </w:r>
+      <w:r>
+        <w:t xml:space="preserve"> the direction. </w:t>
       </w:r>
     </w:p>
     <w:p>
@@ -956,37 +955,6 @@
           <w:bottom w:val="single" w:sz="6" w:space="1" w:color="auto"/>
         </w:pBdr>
       </w:pPr>
-      <w:r>
-        <w:t>In our previous proposition, we used propositions U and L to decl</w:t>
-      </w:r>
-      <w:r>
-        <w:rPr>
-          <w:rFonts w:hint="eastAsia"/>
-          <w:lang w:eastAsia="zh-CN"/>
-        </w:rPr>
-        <w:t>are</w:t>
-      </w:r>
-      <w:r>
-        <w:t xml:space="preserve"> the direction we are moving. However, we noticed that these propositions may be too hard to be used in the </w:t>
-      </w:r>
-      <w:proofErr w:type="gramStart"/>
-      <w:r>
-        <w:t>constraints, and</w:t>
-      </w:r>
-      <w:proofErr w:type="gramEnd"/>
-      <w:r>
-        <w:t xml:space="preserve"> make things more complicated. Therefore, in our new propositions, we removed U and L. Instead, we used the parameter orientation to decl</w:t>
-      </w:r>
-      <w:r>
-        <w:rPr>
-          <w:rFonts w:hint="eastAsia"/>
-          <w:lang w:eastAsia="zh-CN"/>
-        </w:rPr>
-        <w:t>are</w:t>
-      </w:r>
-      <w:r>
-        <w:t xml:space="preserve"> the direction. </w:t>
-      </w:r>
     </w:p>
     <w:p>
       <w:pPr>
@@ -994,6 +962,17 @@
           <w:bottom w:val="single" w:sz="6" w:space="1" w:color="auto"/>
         </w:pBdr>
       </w:pPr>
+      <w:r>
+        <w:t>In our previous proposition, to determine if two tiles can merge, we must check if, in the given direction, the adjacent next tile has the same value as the original one or the tile that has the same value on the row/column (depending on the direction) it is on, and the spaces between them are empty. We believe that this is a bit complicated. To simplify this, we came up with a new proposition, the get (</w:t>
+      </w:r>
+      <w:proofErr w:type="spellStart"/>
+      <w:r>
+        <w:t>nextTile</w:t>
+      </w:r>
+      <w:proofErr w:type="spellEnd"/>
+      <w:r>
+        <w:t>, orientation) function, it checks the next tile in the given direction to see if it matches the original tile.</w:t>
+      </w:r>
     </w:p>
     <w:p>
       <w:pPr>
@@ -1001,39 +980,47 @@
           <w:bottom w:val="single" w:sz="6" w:space="1" w:color="auto"/>
         </w:pBdr>
       </w:pPr>
-      <w:r>
-        <w:t xml:space="preserve">In our previous proposition, to determine if two tiles can merge, we </w:t>
-      </w:r>
-      <w:proofErr w:type="gramStart"/>
-      <w:r>
-        <w:t>have to</w:t>
-      </w:r>
-      <w:proofErr w:type="gramEnd"/>
-      <w:r>
-        <w:t xml:space="preserve"> check if in the given direction, the adjacent next tile has the same value with the original one, or the is tile that has the same value on the row/column (depending on the direction) it is on and the spaces between them are empty. We believe that this is a bit complicated. To simplify this, we came up with a new proposition, the get (</w:t>
-      </w:r>
-      <w:proofErr w:type="spellStart"/>
-      <w:r>
-        <w:t>nextTile</w:t>
-      </w:r>
-      <w:proofErr w:type="spellEnd"/>
-      <w:r>
-        <w:t xml:space="preserve">, orientation) function, it checks the </w:t>
-      </w:r>
-      <w:proofErr w:type="spellStart"/>
-      <w:r>
-        <w:t>nexttile</w:t>
-      </w:r>
-      <w:proofErr w:type="spellEnd"/>
-      <w:r>
-        <w:t xml:space="preserve"> in the given direction to see if it matches with the original tile.</w:t>
-      </w:r>
     </w:p>
     <w:p>
       <w:pPr>
         <w:pBdr>
           <w:bottom w:val="single" w:sz="6" w:space="1" w:color="auto"/>
         </w:pBdr>
+        <w:rPr>
+          <w:color w:val="4472C4" w:themeColor="accent1"/>
+          <w:sz w:val="26"/>
+          <w:szCs w:val="26"/>
+        </w:rPr>
+      </w:pPr>
+      <w:r>
+        <w:rPr>
+          <w:color w:val="4472C4" w:themeColor="accent1"/>
+          <w:sz w:val="26"/>
+          <w:szCs w:val="26"/>
+        </w:rPr>
+        <w:t>Differentiating each tile from another</w:t>
+      </w:r>
+    </w:p>
+    <w:p>
+      <w:pPr>
+        <w:pBdr>
+          <w:bottom w:val="single" w:sz="6" w:space="1" w:color="auto"/>
+        </w:pBdr>
+        <w:rPr>
+          <w:color w:val="F2F2F2" w:themeColor="background1" w:themeShade="F2"/>
+          <w:sz w:val="26"/>
+          <w:szCs w:val="26"/>
+        </w:rPr>
+      </w:pPr>
+      <w:r>
+        <w:t>Previously, we were using a dictionary to model our grid with the coordinates as keys and their numerical values as values. This turned out to be problematic as many of the constraints and propositions require us to check the coordinates. It would be hard to check the coordinates, so instead of them directly being the keys, we are creating tiles as objects, which would then be inserted as keys into the dictionary.</w:t>
+      </w:r>
+    </w:p>
+    <w:p>
+      <w:pPr>
+        <w:pBdr>
+          <w:bottom w:val="single" w:sz="6" w:space="1" w:color="auto"/>
+        </w:pBdr>
       </w:pPr>
     </w:p>
     <w:p/>
@@ -1046,111 +1033,16 @@
       </w:r>
     </w:p>
     <w:p>
-      <w:pPr>
-        <w:rPr>
-          <w:i/>
-          <w:iCs/>
-        </w:rPr>
-      </w:pPr>
-      <w:r>
-        <w:rPr>
-          <w:i/>
-          <w:iCs/>
-        </w:rPr>
-        <w:t xml:space="preserve">List the ideas you </w:t>
-      </w:r>
-      <w:proofErr w:type="gramStart"/>
-      <w:r>
-        <w:rPr>
-          <w:i/>
-          <w:iCs/>
-        </w:rPr>
-        <w:t>have to</w:t>
-      </w:r>
-      <w:proofErr w:type="gramEnd"/>
-      <w:r>
-        <w:rPr>
-          <w:i/>
-          <w:iCs/>
-        </w:rPr>
-        <w:t xml:space="preserve"> build </w:t>
-      </w:r>
-      <w:proofErr w:type="spellStart"/>
-      <w:r>
-        <w:rPr>
-          <w:i/>
-          <w:iCs/>
-        </w:rPr>
-        <w:t>sequents</w:t>
-      </w:r>
-      <w:proofErr w:type="spellEnd"/>
-      <w:r>
-        <w:rPr>
-          <w:i/>
-          <w:iCs/>
-        </w:rPr>
-        <w:t xml:space="preserve"> &amp; proofs that relate to your project.</w:t>
-      </w:r>
-    </w:p>
-    <w:p>
-      <w:r>
-        <w:t>Haven’t started on my Jape proofs yet, but here are some ideas I might try in the remaining few weeks of the course:</w:t>
-      </w:r>
-    </w:p>
-    <w:p>
-      <w:pPr>
-        <w:pStyle w:val="ListParagraph"/>
-        <w:numPr>
-          <w:ilvl w:val="0"/>
-          <w:numId w:val="6"/>
-        </w:numPr>
-      </w:pPr>
-      <w:r>
-        <w:t>For a single tile, if there are links 1-2, 3-4, and not 5-6, then 5 must be connected to 7 or 8.</w:t>
-      </w:r>
-    </w:p>
-    <w:p>
-      <w:pPr>
-        <w:pStyle w:val="ListParagraph"/>
-        <w:numPr>
-          <w:ilvl w:val="0"/>
-          <w:numId w:val="6"/>
-        </w:numPr>
-      </w:pPr>
-      <w:r>
-        <w:t>If I can get to a location in 1 step, I can’t get there in 2.</w:t>
-      </w:r>
-    </w:p>
-    <w:p>
-      <w:pPr>
-        <w:pStyle w:val="ListParagraph"/>
-        <w:numPr>
-          <w:ilvl w:val="1"/>
-          <w:numId w:val="6"/>
-        </w:numPr>
-      </w:pPr>
-      <w:r>
-        <w:t>Perhaps, if location distances are unique, then if you get there in 3, you can’t get there in 4</w:t>
-      </w:r>
-    </w:p>
-    <w:p>
-      <w:pPr>
-        <w:pStyle w:val="ListParagraph"/>
-        <w:numPr>
-          <w:ilvl w:val="0"/>
-          <w:numId w:val="6"/>
-        </w:numPr>
-      </w:pPr>
-      <w:r>
-        <w:t>Stretch goal: there is no way to get to a location in 2 different distances</w:t>
-      </w:r>
-    </w:p>
+      <w:r>
+        <w:t xml:space="preserve">We haven’t started this yet. </w:t>
+      </w:r>
+    </w:p>
+    <w:p/>
     <w:p>
       <w:pPr>
         <w:pStyle w:val="Heading1"/>
       </w:pPr>
       <w:r>
-        <w:lastRenderedPageBreak/>
         <w:t>Requested Feedback</w:t>
       </w:r>
     </w:p>
@@ -1261,112 +1153,11 @@
     <w:p/>
     <w:p>
       <w:pPr>
-        <w:pStyle w:val="Heading1"/>
-      </w:pPr>
-      <w:r>
-        <w:t>Useful Notation</w:t>
-      </w:r>
-    </w:p>
-    <w:p>
-      <w:pPr>
-        <w:rPr>
-          <w:i/>
-          <w:iCs/>
-        </w:rPr>
-      </w:pPr>
-      <w:r>
-        <w:rPr>
-          <w:i/>
-          <w:iCs/>
-        </w:rPr>
-        <w:t>Feel free to copy/paste the symbols here and remove this section before submitting.</w:t>
-      </w:r>
-    </w:p>
-    <w:p>
-      <w:pPr>
         <w:jc w:val="center"/>
         <w:rPr>
           <w:b/>
         </w:rPr>
       </w:pPr>
-      <m:oMath>
-        <m:r>
-          <m:rPr>
-            <m:sty m:val="b"/>
-          </m:rPr>
-          <w:rPr>
-            <w:rFonts w:ascii="Cambria Math" w:hAnsi="Cambria Math"/>
-          </w:rPr>
-          <m:t>∧</m:t>
-        </m:r>
-      </m:oMath>
-      <w:r>
-        <w:rPr>
-          <w:b/>
-        </w:rPr>
-        <w:tab/>
-      </w:r>
-      <m:oMath>
-        <m:r>
-          <m:rPr>
-            <m:sty m:val="b"/>
-          </m:rPr>
-          <w:rPr>
-            <w:rFonts w:ascii="Cambria Math" w:hAnsi="Cambria Math"/>
-          </w:rPr>
-          <m:t>∨</m:t>
-        </m:r>
-      </m:oMath>
-      <w:r>
-        <w:rPr>
-          <w:b/>
-        </w:rPr>
-        <w:tab/>
-      </w:r>
-      <m:oMath>
-        <m:r>
-          <m:rPr>
-            <m:sty m:val="p"/>
-          </m:rPr>
-          <w:rPr>
-            <w:rFonts w:ascii="Cambria Math" w:hAnsi="Cambria Math"/>
-          </w:rPr>
-          <m:t>¬</m:t>
-        </m:r>
-      </m:oMath>
-      <w:r>
-        <w:tab/>
-      </w:r>
-      <m:oMath>
-        <m:r>
-          <w:rPr>
-            <w:rFonts w:ascii="Cambria Math" w:hAnsi="Cambria Math"/>
-          </w:rPr>
-          <m:t>→</m:t>
-        </m:r>
-      </m:oMath>
-      <w:r>
-        <w:tab/>
-      </w:r>
-      <m:oMath>
-        <m:r>
-          <w:rPr>
-            <w:rFonts w:ascii="Cambria Math" w:hAnsi="Cambria Math"/>
-          </w:rPr>
-          <m:t>∀</m:t>
-        </m:r>
-      </m:oMath>
-      <w:r>
-        <w:tab/>
-      </w:r>
-      <m:oMath>
-        <m:r>
-          <w:rPr>
-            <w:rFonts w:ascii="Cambria Math" w:hAnsi="Cambria Math"/>
-          </w:rPr>
-          <m:t>∃</m:t>
-        </m:r>
-      </m:oMath>
     </w:p>
     <w:sectPr>
       <w:headerReference w:type="default" r:id="rId8"/>
@@ -1551,7 +1342,7 @@
               <v:stroke joinstyle="miter"/>
               <v:path gradientshapeok="t" o:connecttype="rect"/>
             </v:shapetype>
-            <v:shape id="Text Box 218" o:spid="_x0000_s1026" type="#_x0000_t202" style="position:absolute;margin-left:0;margin-top:0;width:468pt;height:13.45pt;z-index:251660288;visibility:visible;mso-wrap-style:square;mso-width-percent:1000;mso-height-percent:0;mso-wrap-distance-left:9pt;mso-wrap-distance-top:0;mso-wrap-distance-right:9pt;mso-wrap-distance-bottom:0;mso-position-horizontal:left;mso-position-horizontal-relative:margin;mso-position-vertical:center;mso-position-vertical-relative:top-margin-area;mso-width-percent:1000;mso-height-percent:0;mso-width-relative:margin;mso-height-relative:page;v-text-anchor:middle" o:gfxdata="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" o:allowincell="f" filled="f" stroked="f">
+            <v:shape id="Text Box 218" o:spid="_x0000_s1026" type="#_x0000_t202" style="position:absolute;margin-left:0;margin-top:0;width:468pt;height:13.45pt;z-index:251660288;visibility:visible;mso-wrap-style:square;mso-width-percent:1000;mso-height-percent:0;mso-wrap-distance-left:9pt;mso-wrap-distance-top:0;mso-wrap-distance-right:9pt;mso-wrap-distance-bottom:0;mso-position-horizontal:left;mso-position-horizontal-relative:margin;mso-position-vertical:center;mso-position-vertical-relative:top-margin-area;mso-width-percent:1000;mso-height-percent:0;mso-width-relative:margin;mso-height-relative:page;v-text-anchor:middle" o:gfxdata="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" o:allowincell="f" filled="f" stroked="f">
               <v:textbox style="mso-fit-shape-to-text:t" inset=",0,,0">
                 <w:txbxContent>
                   <w:sdt>
@@ -1692,7 +1483,7 @@
         </mc:Choice>
         <mc:Fallback>
           <w:pict>
-            <v:shape w14:anchorId="033ED14C" id="Text Box 219" o:spid="_x0000_s1027" type="#_x0000_t202" style="position:absolute;margin-left:0;margin-top:0;width:1in;height:13.45pt;z-index:251659264;visibility:visible;mso-wrap-style:square;mso-width-percent:1000;mso-height-percent:0;mso-wrap-distance-left:9pt;mso-wrap-distance-top:0;mso-wrap-distance-right:9pt;mso-wrap-distance-bottom:0;mso-position-horizontal:left;mso-position-horizontal-relative:page;mso-position-vertical:center;mso-position-vertical-relative:top-margin-area;mso-width-percent:1000;mso-height-percent:0;mso-width-relative:left-margin-area;mso-height-relative:page;v-text-anchor:middle" o:gfxdata="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" o:allowincell="f" fillcolor="#a8d08d [1945]" stroked="f">
+            <v:shape w14:anchorId="033ED14C" id="Text Box 219" o:spid="_x0000_s1027" type="#_x0000_t202" style="position:absolute;margin-left:0;margin-top:0;width:1in;height:13.45pt;z-index:251659264;visibility:visible;mso-wrap-style:square;mso-width-percent:1000;mso-height-percent:0;mso-wrap-distance-left:9pt;mso-wrap-distance-top:0;mso-wrap-distance-right:9pt;mso-wrap-distance-bottom:0;mso-position-horizontal:left;mso-position-horizontal-relative:page;mso-position-vertical:center;mso-position-vertical-relative:top-margin-area;mso-width-percent:1000;mso-height-percent:0;mso-width-relative:left-margin-area;mso-height-relative:page;v-text-anchor:middle" o:gfxdata="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" o:allowincell="f" fillcolor="#a8d08d [1945]" stroked="f">
               <v:textbox style="mso-fit-shape-to-text:t" inset=",0,,0">
                 <w:txbxContent>
                   <w:p>
@@ -3182,6 +2973,7 @@
   <w:style w:type="character" w:default="1" w:styleId="DefaultParagraphFont">
     <w:name w:val="Default Paragraph Font"/>
     <w:uiPriority w:val="1"/>
+    <w:semiHidden/>
     <w:unhideWhenUsed/>
   </w:style>
   <w:style w:type="table" w:default="1" w:styleId="TableNormal">

</xml_diff>

<commit_message>
changes made to the draft doc
</commit_message>
<xml_diff>
--- a/documents/draft/modelling_report_draft.docx
+++ b/documents/draft/modelling_report_draft.docx
@@ -33,16 +33,16 @@
           <w:noProof/>
         </w:rPr>
         <w:drawing>
-          <wp:anchor distT="0" distB="0" distL="114300" distR="114300" simplePos="0" relativeHeight="251658240" behindDoc="0" locked="0" layoutInCell="1" allowOverlap="1" wp14:anchorId="28E0669B" wp14:editId="4D1FA34D">
+          <wp:anchor distT="0" distB="0" distL="114300" distR="114300" simplePos="0" relativeHeight="251658240" behindDoc="0" locked="0" layoutInCell="1" allowOverlap="1" wp14:anchorId="28E0669B" wp14:editId="0EC25046">
             <wp:simplePos x="0" y="0"/>
             <wp:positionH relativeFrom="column">
-              <wp:posOffset>3535536</wp:posOffset>
+              <wp:posOffset>3642194</wp:posOffset>
             </wp:positionH>
             <wp:positionV relativeFrom="paragraph">
-              <wp:posOffset>153847</wp:posOffset>
+              <wp:posOffset>249085</wp:posOffset>
             </wp:positionV>
-            <wp:extent cx="2146935" cy="2675890"/>
-            <wp:effectExtent l="0" t="0" r="5715" b="0"/>
+            <wp:extent cx="2034540" cy="2536190"/>
+            <wp:effectExtent l="0" t="0" r="3810" b="0"/>
             <wp:wrapSquare wrapText="left"/>
             <wp:docPr id="1026" name="Picture 2" descr="20 (Slightly) Different 2048 Versions"/>
             <wp:cNvGraphicFramePr>
@@ -58,7 +58,7 @@
                     </pic:cNvPicPr>
                   </pic:nvPicPr>
                   <pic:blipFill>
-                    <a:blip r:embed="rId7" cstate="print">
+                    <a:blip r:embed="rId8" cstate="print">
                       <a:extLst>
                         <a:ext uri="{28A0092B-C50C-407E-A947-70E740481C1C}">
                           <a14:useLocalDpi xmlns:a14="http://schemas.microsoft.com/office/drawing/2010/main" val="0"/>
@@ -72,7 +72,7 @@
                   <pic:spPr bwMode="auto">
                     <a:xfrm>
                       <a:off x="0" y="0"/>
-                      <a:ext cx="2146935" cy="2675890"/>
+                      <a:ext cx="2034540" cy="2536190"/>
                     </a:xfrm>
                     <a:prstGeom prst="rect">
                       <a:avLst/>
@@ -126,65 +126,14 @@
     </w:p>
     <w:p/>
     <w:p>
-      <w:r>
-        <w:t>TODO</w:t>
-      </w:r>
-    </w:p>
-    <w:p>
-      <w:pPr>
-        <w:pStyle w:val="ListParagraph"/>
-        <w:numPr>
-          <w:ilvl w:val="0"/>
-          <w:numId w:val="4"/>
-        </w:numPr>
-      </w:pPr>
-      <w:r>
-        <w:t>Bring in the figure for the edge labels</w:t>
-      </w:r>
-    </w:p>
-    <w:p>
-      <w:pPr>
-        <w:pStyle w:val="ListParagraph"/>
-        <w:numPr>
-          <w:ilvl w:val="0"/>
-          <w:numId w:val="4"/>
-        </w:numPr>
-      </w:pPr>
-      <w:r>
-        <w:t>Make sure they are numbers and not letters</w:t>
-      </w:r>
-    </w:p>
-    <w:p>
-      <w:pPr>
-        <w:pStyle w:val="ListParagraph"/>
-        <w:numPr>
-          <w:ilvl w:val="0"/>
-          <w:numId w:val="4"/>
-        </w:numPr>
-      </w:pPr>
-      <w:r>
-        <w:t>Finish rewriting to mirror the names used in the code</w:t>
-      </w:r>
-    </w:p>
-    <w:p>
-      <w:pPr>
-        <w:rPr>
-          <w:lang w:eastAsia="zh-CN"/>
-        </w:rPr>
-      </w:pPr>
-    </w:p>
-    <w:p>
-      <w:r>
-        <w:t>Draft:</w:t>
-      </w:r>
-    </w:p>
-    <w:p>
       <w:pPr>
         <w:pStyle w:val="Heading1"/>
         <w:numPr>
           <w:ilvl w:val="0"/>
           <w:numId w:val="7"/>
         </w:numPr>
+        <w:spacing w:before="160" w:line="240" w:lineRule="auto"/>
+        <w:ind w:left="714" w:hanging="357"/>
         <w:rPr>
           <w:rFonts w:asciiTheme="minorHAnsi" w:eastAsiaTheme="minorHAnsi" w:hAnsiTheme="minorHAnsi" w:cstheme="minorBidi"/>
           <w:color w:val="auto"/>
@@ -199,7 +148,6 @@
           <w:sz w:val="22"/>
           <w:szCs w:val="22"/>
         </w:rPr>
-        <w:lastRenderedPageBreak/>
         <w:t>location (tile, loc): tile t is at location loc, the location is where on the board that things exist</w:t>
       </w:r>
     </w:p>
@@ -210,6 +158,8 @@
           <w:ilvl w:val="0"/>
           <w:numId w:val="7"/>
         </w:numPr>
+        <w:spacing w:before="160" w:line="240" w:lineRule="auto"/>
+        <w:ind w:left="714" w:hanging="357"/>
         <w:rPr>
           <w:rFonts w:asciiTheme="minorHAnsi" w:eastAsiaTheme="minorHAnsi" w:hAnsiTheme="minorHAnsi" w:cstheme="minorBidi"/>
           <w:color w:val="auto"/>
@@ -245,6 +195,8 @@
           <w:ilvl w:val="0"/>
           <w:numId w:val="7"/>
         </w:numPr>
+        <w:spacing w:before="160" w:line="240" w:lineRule="auto"/>
+        <w:ind w:left="714" w:hanging="357"/>
         <w:rPr>
           <w:rFonts w:asciiTheme="minorHAnsi" w:eastAsiaTheme="minorHAnsi" w:hAnsiTheme="minorHAnsi" w:cstheme="minorBidi"/>
           <w:color w:val="auto"/>
@@ -269,6 +221,8 @@
           <w:ilvl w:val="0"/>
           <w:numId w:val="7"/>
         </w:numPr>
+        <w:spacing w:before="160" w:line="240" w:lineRule="auto"/>
+        <w:ind w:left="714" w:hanging="357"/>
         <w:rPr>
           <w:rFonts w:asciiTheme="minorHAnsi" w:eastAsiaTheme="minorHAnsi" w:hAnsiTheme="minorHAnsi" w:cstheme="minorBidi"/>
           <w:color w:val="auto"/>
@@ -304,6 +258,8 @@
           <w:ilvl w:val="0"/>
           <w:numId w:val="7"/>
         </w:numPr>
+        <w:spacing w:before="160" w:line="240" w:lineRule="auto"/>
+        <w:ind w:left="714" w:hanging="357"/>
         <w:rPr>
           <w:rFonts w:asciiTheme="minorHAnsi" w:eastAsiaTheme="minorHAnsi" w:hAnsiTheme="minorHAnsi" w:cstheme="minorBidi"/>
           <w:color w:val="auto"/>
@@ -339,6 +295,8 @@
           <w:ilvl w:val="0"/>
           <w:numId w:val="7"/>
         </w:numPr>
+        <w:spacing w:before="160" w:line="240" w:lineRule="auto"/>
+        <w:ind w:left="714" w:hanging="357"/>
         <w:rPr>
           <w:rFonts w:asciiTheme="minorHAnsi" w:eastAsiaTheme="minorHAnsi" w:hAnsiTheme="minorHAnsi" w:cstheme="minorBidi"/>
           <w:color w:val="auto"/>
@@ -346,7 +304,6 @@
           <w:szCs w:val="22"/>
         </w:rPr>
       </w:pPr>
-      <w:proofErr w:type="spellStart"/>
       <w:r>
         <w:rPr>
           <w:rFonts w:asciiTheme="minorHAnsi" w:eastAsiaTheme="minorHAnsi" w:hAnsiTheme="minorHAnsi" w:cstheme="minorBidi"/>
@@ -354,17 +311,7 @@
           <w:sz w:val="22"/>
           <w:szCs w:val="22"/>
         </w:rPr>
-        <w:t>row_can_move</w:t>
-      </w:r>
-      <w:proofErr w:type="spellEnd"/>
-      <w:r>
-        <w:rPr>
-          <w:rFonts w:asciiTheme="minorHAnsi" w:eastAsiaTheme="minorHAnsi" w:hAnsiTheme="minorHAnsi" w:cstheme="minorBidi"/>
-          <w:color w:val="auto"/>
-          <w:sz w:val="22"/>
-          <w:szCs w:val="22"/>
-        </w:rPr>
-        <w:t xml:space="preserve"> (row): check if at least 1 move can be made in that row</w:t>
+        <w:t>able_2_move (tile, orientation): check if at least 1 move can be made on the given orientation</w:t>
       </w:r>
     </w:p>
     <w:p>
@@ -374,6 +321,8 @@
           <w:ilvl w:val="0"/>
           <w:numId w:val="7"/>
         </w:numPr>
+        <w:spacing w:before="160" w:line="240" w:lineRule="auto"/>
+        <w:ind w:left="714" w:hanging="357"/>
         <w:rPr>
           <w:rFonts w:asciiTheme="minorHAnsi" w:eastAsiaTheme="minorHAnsi" w:hAnsiTheme="minorHAnsi" w:cstheme="minorBidi"/>
           <w:color w:val="auto"/>
@@ -381,7 +330,6 @@
           <w:szCs w:val="22"/>
         </w:rPr>
       </w:pPr>
-      <w:proofErr w:type="spellStart"/>
       <w:r>
         <w:rPr>
           <w:rFonts w:asciiTheme="minorHAnsi" w:eastAsiaTheme="minorHAnsi" w:hAnsiTheme="minorHAnsi" w:cstheme="minorBidi"/>
@@ -389,9 +337,9 @@
           <w:sz w:val="22"/>
           <w:szCs w:val="22"/>
         </w:rPr>
-        <w:t>column_can_move</w:t>
-      </w:r>
-      <w:proofErr w:type="spellEnd"/>
+        <w:t xml:space="preserve">random (loc): after a move, a random new tile is generated at </w:t>
+      </w:r>
+      <w:proofErr w:type="gramStart"/>
       <w:r>
         <w:rPr>
           <w:rFonts w:asciiTheme="minorHAnsi" w:eastAsiaTheme="minorHAnsi" w:hAnsiTheme="minorHAnsi" w:cstheme="minorBidi"/>
@@ -399,7 +347,17 @@
           <w:sz w:val="22"/>
           <w:szCs w:val="22"/>
         </w:rPr>
-        <w:t xml:space="preserve"> (column): check if at least 1 move can be made in that column</w:t>
+        <w:t>an</w:t>
+      </w:r>
+      <w:proofErr w:type="gramEnd"/>
+      <w:r>
+        <w:rPr>
+          <w:rFonts w:asciiTheme="minorHAnsi" w:eastAsiaTheme="minorHAnsi" w:hAnsiTheme="minorHAnsi" w:cstheme="minorBidi"/>
+          <w:color w:val="auto"/>
+          <w:sz w:val="22"/>
+          <w:szCs w:val="22"/>
+        </w:rPr>
+        <w:t xml:space="preserve"> location</w:t>
       </w:r>
     </w:p>
     <w:p>
@@ -409,6 +367,8 @@
           <w:ilvl w:val="0"/>
           <w:numId w:val="7"/>
         </w:numPr>
+        <w:spacing w:before="160" w:line="240" w:lineRule="auto"/>
+        <w:ind w:left="714" w:hanging="357"/>
         <w:rPr>
           <w:rFonts w:asciiTheme="minorHAnsi" w:eastAsiaTheme="minorHAnsi" w:hAnsiTheme="minorHAnsi" w:cstheme="minorBidi"/>
           <w:color w:val="auto"/>
@@ -423,7 +383,27 @@
           <w:sz w:val="22"/>
           <w:szCs w:val="22"/>
         </w:rPr>
-        <w:t>able_2_move (tile, orientation): check if at least 1 move can be made on the given orientation</w:t>
+        <w:t>get (</w:t>
+      </w:r>
+      <w:proofErr w:type="spellStart"/>
+      <w:r>
+        <w:rPr>
+          <w:rFonts w:asciiTheme="minorHAnsi" w:eastAsiaTheme="minorHAnsi" w:hAnsiTheme="minorHAnsi" w:cstheme="minorBidi"/>
+          <w:color w:val="auto"/>
+          <w:sz w:val="22"/>
+          <w:szCs w:val="22"/>
+        </w:rPr>
+        <w:t>nextTile</w:t>
+      </w:r>
+      <w:proofErr w:type="spellEnd"/>
+      <w:r>
+        <w:rPr>
+          <w:rFonts w:asciiTheme="minorHAnsi" w:eastAsiaTheme="minorHAnsi" w:hAnsiTheme="minorHAnsi" w:cstheme="minorBidi"/>
+          <w:color w:val="auto"/>
+          <w:sz w:val="22"/>
+          <w:szCs w:val="22"/>
+        </w:rPr>
+        <w:t>, orientation): check the next tile in the given orientation, if the next tile is of the same value, return true</w:t>
       </w:r>
     </w:p>
     <w:p>
@@ -433,13 +413,27 @@
           <w:ilvl w:val="0"/>
           <w:numId w:val="7"/>
         </w:numPr>
+        <w:spacing w:before="160" w:line="240" w:lineRule="auto"/>
+        <w:ind w:left="714" w:hanging="357"/>
+        <w:rPr>
+          <w:rFonts w:asciiTheme="minorHAnsi" w:eastAsiaTheme="minorEastAsia" w:hAnsiTheme="minorHAnsi" w:cstheme="minorBidi"/>
+          <w:color w:val="auto"/>
+          <w:sz w:val="22"/>
+          <w:szCs w:val="22"/>
+          <w:lang w:eastAsia="zh-CN"/>
+        </w:rPr>
+      </w:pPr>
+      <w:proofErr w:type="spellStart"/>
+      <w:r>
         <w:rPr>
           <w:rFonts w:asciiTheme="minorHAnsi" w:eastAsiaTheme="minorHAnsi" w:hAnsiTheme="minorHAnsi" w:cstheme="minorBidi"/>
           <w:color w:val="auto"/>
           <w:sz w:val="22"/>
           <w:szCs w:val="22"/>
         </w:rPr>
-      </w:pPr>
+        <w:t>row_or_column_can_move</w:t>
+      </w:r>
+      <w:proofErr w:type="spellEnd"/>
       <w:r>
         <w:rPr>
           <w:rFonts w:asciiTheme="minorHAnsi" w:eastAsiaTheme="minorHAnsi" w:hAnsiTheme="minorHAnsi" w:cstheme="minorBidi"/>
@@ -447,161 +441,39 @@
           <w:sz w:val="22"/>
           <w:szCs w:val="22"/>
         </w:rPr>
-        <w:t xml:space="preserve">random (loc): after a move, a random new tile is generated at </w:t>
-      </w:r>
-      <w:proofErr w:type="gramStart"/>
-      <w:r>
-        <w:rPr>
-          <w:rFonts w:asciiTheme="minorHAnsi" w:eastAsiaTheme="minorHAnsi" w:hAnsiTheme="minorHAnsi" w:cstheme="minorBidi"/>
-          <w:color w:val="auto"/>
-          <w:sz w:val="22"/>
-          <w:szCs w:val="22"/>
-        </w:rPr>
-        <w:t>an</w:t>
-      </w:r>
-      <w:proofErr w:type="gramEnd"/>
-      <w:r>
-        <w:rPr>
-          <w:rFonts w:asciiTheme="minorHAnsi" w:eastAsiaTheme="minorHAnsi" w:hAnsiTheme="minorHAnsi" w:cstheme="minorBidi"/>
-          <w:color w:val="auto"/>
-          <w:sz w:val="22"/>
-          <w:szCs w:val="22"/>
-        </w:rPr>
-        <w:t xml:space="preserve"> location</w:t>
-      </w:r>
+        <w:t>(orientation): check if a row or column can move</w:t>
+      </w:r>
+    </w:p>
+    <w:p>
+      <w:pPr>
+        <w:rPr>
+          <w:lang w:eastAsia="zh-CN"/>
+        </w:rPr>
+      </w:pPr>
+    </w:p>
+    <w:p>
+      <w:pPr>
+        <w:rPr>
+          <w:lang w:eastAsia="zh-CN"/>
+        </w:rPr>
+      </w:pPr>
     </w:p>
     <w:p>
       <w:pPr>
         <w:pStyle w:val="Heading1"/>
-        <w:numPr>
-          <w:ilvl w:val="0"/>
-          <w:numId w:val="7"/>
-        </w:numPr>
-        <w:rPr>
-          <w:rFonts w:asciiTheme="minorHAnsi" w:eastAsiaTheme="minorHAnsi" w:hAnsiTheme="minorHAnsi" w:cstheme="minorBidi"/>
-          <w:color w:val="auto"/>
-          <w:sz w:val="22"/>
-          <w:szCs w:val="22"/>
-        </w:rPr>
-      </w:pPr>
-      <w:r>
-        <w:rPr>
-          <w:rFonts w:asciiTheme="minorHAnsi" w:eastAsiaTheme="minorHAnsi" w:hAnsiTheme="minorHAnsi" w:cstheme="minorBidi"/>
-          <w:color w:val="auto"/>
-          <w:sz w:val="22"/>
-          <w:szCs w:val="22"/>
-        </w:rPr>
-        <w:t>get (</w:t>
-      </w:r>
-      <w:proofErr w:type="spellStart"/>
-      <w:r>
-        <w:rPr>
-          <w:rFonts w:asciiTheme="minorHAnsi" w:eastAsiaTheme="minorHAnsi" w:hAnsiTheme="minorHAnsi" w:cstheme="minorBidi"/>
-          <w:color w:val="auto"/>
-          <w:sz w:val="22"/>
-          <w:szCs w:val="22"/>
-        </w:rPr>
-        <w:t>nextTile</w:t>
-      </w:r>
-      <w:proofErr w:type="spellEnd"/>
-      <w:r>
-        <w:rPr>
-          <w:rFonts w:asciiTheme="minorHAnsi" w:eastAsiaTheme="minorHAnsi" w:hAnsiTheme="minorHAnsi" w:cstheme="minorBidi"/>
-          <w:color w:val="auto"/>
-          <w:sz w:val="22"/>
-          <w:szCs w:val="22"/>
-        </w:rPr>
-        <w:t>, orientation): check the next tile in the given orientation, if the next tile is of the same value, return true</w:t>
-      </w:r>
-    </w:p>
-    <w:p>
-      <w:pPr>
-        <w:pStyle w:val="Heading1"/>
-        <w:numPr>
-          <w:ilvl w:val="0"/>
-          <w:numId w:val="7"/>
-        </w:numPr>
-        <w:rPr>
-          <w:rFonts w:asciiTheme="minorHAnsi" w:eastAsiaTheme="minorHAnsi" w:hAnsiTheme="minorHAnsi" w:cstheme="minorBidi"/>
-          <w:color w:val="auto"/>
-          <w:sz w:val="22"/>
-          <w:szCs w:val="22"/>
-        </w:rPr>
-      </w:pPr>
-      <w:proofErr w:type="spellStart"/>
-      <w:r>
-        <w:rPr>
-          <w:rFonts w:asciiTheme="minorHAnsi" w:eastAsiaTheme="minorHAnsi" w:hAnsiTheme="minorHAnsi" w:cstheme="minorBidi"/>
-          <w:color w:val="auto"/>
-          <w:sz w:val="22"/>
-          <w:szCs w:val="22"/>
-        </w:rPr>
-        <w:t>row_or_column_can_move</w:t>
-      </w:r>
-      <w:proofErr w:type="spellEnd"/>
-      <w:r>
-        <w:rPr>
-          <w:rFonts w:asciiTheme="minorHAnsi" w:eastAsiaTheme="minorHAnsi" w:hAnsiTheme="minorHAnsi" w:cstheme="minorBidi"/>
-          <w:color w:val="auto"/>
-          <w:sz w:val="22"/>
-          <w:szCs w:val="22"/>
-        </w:rPr>
-        <w:t>(orientation): check if a row or column can move</w:t>
-      </w:r>
-    </w:p>
-    <w:p>
-      <w:pPr>
-        <w:pStyle w:val="Heading1"/>
-      </w:pPr>
-      <w:r>
+      </w:pPr>
+      <w:r>
+        <w:lastRenderedPageBreak/>
         <w:t>Constraints</w:t>
       </w:r>
     </w:p>
     <w:p>
-      <w:r>
-        <w:t>TODO:</w:t>
-      </w:r>
-    </w:p>
-    <w:p>
-      <w:pPr>
-        <w:pStyle w:val="ListParagraph"/>
-        <w:numPr>
-          <w:ilvl w:val="0"/>
-          <w:numId w:val="4"/>
-        </w:numPr>
-      </w:pPr>
-      <w:r>
-        <w:t>Go over the proposal constraints and refine for what’s currently done</w:t>
-      </w:r>
-    </w:p>
-    <w:p>
-      <w:pPr>
-        <w:pStyle w:val="ListParagraph"/>
-        <w:numPr>
-          <w:ilvl w:val="0"/>
-          <w:numId w:val="4"/>
-        </w:numPr>
-      </w:pPr>
-      <w:r>
-        <w:t>Add the new constraints that came into the project since then</w:t>
-      </w:r>
-    </w:p>
-    <w:p>
-      <w:pPr>
-        <w:pStyle w:val="ListParagraph"/>
-        <w:numPr>
-          <w:ilvl w:val="1"/>
-          <w:numId w:val="4"/>
-        </w:numPr>
-      </w:pPr>
-      <w:r>
-        <w:t>Just summarize the super simple ones (e.g., no self loops)</w:t>
-      </w:r>
-    </w:p>
-    <w:p>
-      <w:r>
-        <w:t>Draft:</w:t>
-      </w:r>
+      <w:pPr>
+        <w:pBdr>
+          <w:bottom w:val="single" w:sz="6" w:space="19" w:color="auto"/>
+        </w:pBdr>
+        <w:ind w:left="360"/>
+      </w:pPr>
     </w:p>
     <w:p>
       <w:pPr>
@@ -614,8 +486,50 @@
           <w:bottom w:val="single" w:sz="6" w:space="19" w:color="auto"/>
         </w:pBdr>
       </w:pPr>
-      <w:r>
-        <w:t xml:space="preserve">No two tiles can be put to the same location. For tiles t1 and t2 with location loc: </w:t>
+      <w:proofErr w:type="gramStart"/>
+      <w:r>
+        <w:t>location(</w:t>
+      </w:r>
+      <w:proofErr w:type="gramEnd"/>
+      <w:r>
+        <w:t xml:space="preserve">t1, loc) </w:t>
+      </w:r>
+      <m:oMath>
+        <m:r>
+          <m:rPr>
+            <m:sty m:val="b"/>
+          </m:rPr>
+          <w:rPr>
+            <w:rFonts w:ascii="Cambria Math" w:hAnsi="Cambria Math"/>
+          </w:rPr>
+          <m:t>∨</m:t>
+        </m:r>
+      </m:oMath>
+      <w:r>
+        <w:t xml:space="preserve">  location(t2, loc)</w:t>
+      </w:r>
+      <w:r>
+        <w:rPr>
+          <w:rFonts w:hint="eastAsia"/>
+          <w:lang w:eastAsia="zh-CN"/>
+        </w:rPr>
+        <w:t>:</w:t>
+      </w:r>
+      <w:r>
+        <w:t xml:space="preserve"> </w:t>
+      </w:r>
+      <w:r>
+        <w:t>No two tiles can be put to the same location</w:t>
+      </w:r>
+      <w:r>
+        <w:rPr>
+          <w:rFonts w:hint="eastAsia"/>
+          <w:lang w:eastAsia="zh-CN"/>
+        </w:rPr>
+        <w:t>, f</w:t>
+      </w:r>
+      <w:r>
+        <w:t>or tiles t1 and t2 with location loc</w:t>
       </w:r>
     </w:p>
     <w:p>
@@ -629,13 +543,61 @@
           <w:bottom w:val="single" w:sz="6" w:space="19" w:color="auto"/>
         </w:pBdr>
       </w:pPr>
-      <w:proofErr w:type="gramStart"/>
-      <w:r>
-        <w:t>location(</w:t>
-      </w:r>
-      <w:proofErr w:type="gramEnd"/>
-      <w:r>
-        <w:t>t1, loc) \/  location(t2, loc)</w:t>
+      <w:r>
+        <w:t xml:space="preserve">get (tile, orientation) </w:t>
+      </w:r>
+      <m:oMath>
+        <m:r>
+          <m:rPr>
+            <m:sty m:val="b"/>
+          </m:rPr>
+          <w:rPr>
+            <w:rFonts w:ascii="Cambria Math" w:hAnsi="Cambria Math"/>
+          </w:rPr>
+          <m:t>∧</m:t>
+        </m:r>
+      </m:oMath>
+      <w:r>
+        <w:t xml:space="preserve">  able_2_move (orientation)</w:t>
+      </w:r>
+      <w:r>
+        <w:rPr>
+          <w:rFonts w:ascii="Cambria Math" w:hAnsi="Cambria Math"/>
+          <w:i/>
+        </w:rPr>
+        <w:t xml:space="preserve"> </w:t>
+      </w:r>
+      <m:oMath>
+        <m:r>
+          <w:rPr>
+            <w:rFonts w:ascii="Cambria Math" w:hAnsi="Cambria Math"/>
+          </w:rPr>
+          <m:t>→</m:t>
+        </m:r>
+        <m:r>
+          <w:rPr>
+            <w:rFonts w:ascii="Cambria Math" w:hAnsi="Cambria Math"/>
+          </w:rPr>
+          <m:t xml:space="preserve"> </m:t>
+        </m:r>
+      </m:oMath>
+      <w:proofErr w:type="spellStart"/>
+      <w:r>
+        <w:t>can_merge</w:t>
+      </w:r>
+      <w:proofErr w:type="spellEnd"/>
+      <w:r>
+        <w:t xml:space="preserve"> (tile, orientation)</w:t>
+      </w:r>
+      <w:r>
+        <w:rPr>
+          <w:rFonts w:hint="eastAsia"/>
+          <w:lang w:eastAsia="zh-CN"/>
+        </w:rPr>
+        <w:t xml:space="preserve">: </w:t>
+      </w:r>
+      <w:r>
+        <w:t>If a move can be made and there the next tile in the given orientation is as of the same value. then they can merge</w:t>
       </w:r>
     </w:p>
     <w:p>
@@ -650,7 +612,36 @@
         </w:pBdr>
       </w:pPr>
       <w:r>
-        <w:t>If a move can be made and there the next tile in the given orientation is as of the same value. then they can merge.</w:t>
+        <w:t xml:space="preserve">¬ </w:t>
+      </w:r>
+      <w:proofErr w:type="spellStart"/>
+      <w:r>
+        <w:t>is_empty</w:t>
+      </w:r>
+      <w:proofErr w:type="spellEnd"/>
+      <w:r>
+        <w:t xml:space="preserve"> (loc) </w:t>
+      </w:r>
+      <m:oMath>
+        <m:r>
+          <w:rPr>
+            <w:rFonts w:ascii="Cambria Math" w:hAnsi="Cambria Math"/>
+          </w:rPr>
+          <m:t>→</m:t>
+        </m:r>
+      </m:oMath>
+      <w:r>
+        <w:t xml:space="preserve"> ¬ random (loc)</w:t>
+      </w:r>
+      <w:r>
+        <w:rPr>
+          <w:rFonts w:hint="eastAsia"/>
+          <w:lang w:eastAsia="zh-CN"/>
+        </w:rPr>
+        <w:t xml:space="preserve">: </w:t>
+      </w:r>
+      <w:r>
+        <w:t>no new tile can be generated on a not empty location</w:t>
       </w:r>
     </w:p>
     <w:p>
@@ -665,26 +656,58 @@
         </w:pBdr>
       </w:pPr>
       <w:r>
-        <w:t>get (tile, orientation) /</w:t>
-      </w:r>
-      <w:proofErr w:type="gramStart"/>
-      <w:r>
-        <w:t>\  able</w:t>
-      </w:r>
-      <w:proofErr w:type="gramEnd"/>
-      <w:r>
-        <w:t>_2_move (orientation)</w:t>
-      </w:r>
-      <w:r>
-        <w:t xml:space="preserve"> </w:t>
+        <w:t>get (</w:t>
       </w:r>
       <w:proofErr w:type="spellStart"/>
       <w:r>
-        <w:t>can_merge</w:t>
+        <w:t>nextTile</w:t>
       </w:r>
       <w:proofErr w:type="spellEnd"/>
       <w:r>
+        <w:t xml:space="preserve">, orientation) </w:t>
+      </w:r>
+      <m:oMath>
+        <m:r>
+          <m:rPr>
+            <m:sty m:val="b"/>
+          </m:rPr>
+          <w:rPr>
+            <w:rFonts w:ascii="Cambria Math" w:hAnsi="Cambria Math"/>
+          </w:rPr>
+          <m:t>∨</m:t>
+        </m:r>
+      </m:oMath>
+      <w:r>
+        <w:t xml:space="preserve"> empty (tile, orientation) </w:t>
+      </w:r>
+      <m:oMath>
+        <m:r>
+          <w:rPr>
+            <w:rFonts w:ascii="Cambria Math" w:hAnsi="Cambria Math"/>
+          </w:rPr>
+          <m:t>→</m:t>
+        </m:r>
+      </m:oMath>
+      <w:r>
+        <w:t xml:space="preserve"> </w:t>
+      </w:r>
+      <w:proofErr w:type="spellStart"/>
+      <w:r>
+        <w:t>able_to_move</w:t>
+      </w:r>
+      <w:proofErr w:type="spellEnd"/>
+      <w:r>
         <w:t xml:space="preserve"> (tile, orientation)</w:t>
+      </w:r>
+      <w:r>
+        <w:rPr>
+          <w:rFonts w:hint="eastAsia"/>
+          <w:lang w:eastAsia="zh-CN"/>
+        </w:rPr>
+        <w:t xml:space="preserve">: </w:t>
+      </w:r>
+      <w:r>
+        <w:t>If the next tile in the given orientation is as of the same value, if the next tile in the direction is empty, then we can move.</w:t>
       </w:r>
     </w:p>
     <w:p>
@@ -698,8 +721,92 @@
           <w:bottom w:val="single" w:sz="6" w:space="19" w:color="auto"/>
         </w:pBdr>
       </w:pPr>
-      <w:r>
-        <w:t>no new tile can be generated on a not empty location</w:t>
+      <w:proofErr w:type="spellStart"/>
+      <w:r>
+        <w:t>able_to_move</w:t>
+      </w:r>
+      <w:proofErr w:type="spellEnd"/>
+      <w:r>
+        <w:t xml:space="preserve"> (t1, orientation) </w:t>
+      </w:r>
+      <m:oMath>
+        <m:r>
+          <m:rPr>
+            <m:sty m:val="b"/>
+          </m:rPr>
+          <w:rPr>
+            <w:rFonts w:ascii="Cambria Math" w:hAnsi="Cambria Math"/>
+          </w:rPr>
+          <m:t>∨</m:t>
+        </m:r>
+      </m:oMath>
+      <w:r>
+        <w:t xml:space="preserve"> </w:t>
+      </w:r>
+      <w:proofErr w:type="spellStart"/>
+      <w:r>
+        <w:t>able_to_move</w:t>
+      </w:r>
+      <w:proofErr w:type="spellEnd"/>
+      <w:r>
+        <w:t xml:space="preserve"> (t2, orientation) </w:t>
+      </w:r>
+      <m:oMath>
+        <m:r>
+          <m:rPr>
+            <m:sty m:val="b"/>
+          </m:rPr>
+          <w:rPr>
+            <w:rFonts w:ascii="Cambria Math" w:hAnsi="Cambria Math"/>
+          </w:rPr>
+          <m:t>∨</m:t>
+        </m:r>
+      </m:oMath>
+      <w:r>
+        <w:t xml:space="preserve"> able_to_move (t3, orientation) </w:t>
+      </w:r>
+      <m:oMath>
+        <m:r>
+          <m:rPr>
+            <m:sty m:val="b"/>
+          </m:rPr>
+          <w:rPr>
+            <w:rFonts w:ascii="Cambria Math" w:hAnsi="Cambria Math"/>
+          </w:rPr>
+          <m:t>∨</m:t>
+        </m:r>
+      </m:oMath>
+      <w:r>
+        <w:t xml:space="preserve"> able_to_move (t4, orientation) </w:t>
+      </w:r>
+      <m:oMath>
+        <m:r>
+          <w:rPr>
+            <w:rFonts w:ascii="Cambria Math" w:hAnsi="Cambria Math"/>
+          </w:rPr>
+          <m:t>→</m:t>
+        </m:r>
+      </m:oMath>
+      <w:r>
+        <w:t xml:space="preserve"> </w:t>
+      </w:r>
+      <w:proofErr w:type="spellStart"/>
+      <w:r>
+        <w:t>row_or_column_can_move</w:t>
+      </w:r>
+      <w:proofErr w:type="spellEnd"/>
+      <w:r>
+        <w:t xml:space="preserve"> (orientation)</w:t>
+      </w:r>
+      <w:r>
+        <w:rPr>
+          <w:rFonts w:hint="eastAsia"/>
+          <w:lang w:eastAsia="zh-CN"/>
+        </w:rPr>
+        <w:t xml:space="preserve">: </w:t>
+      </w:r>
+      <w:r>
+        <w:t>If at least 1 out of 4 tiles on the same row or column (depending on the orientation of movement, i.e. we use row if move left/right, use column if move up/down) can move, we are able to make at least 1 move in that orientation</w:t>
       </w:r>
     </w:p>
     <w:p>
@@ -714,176 +821,7 @@
         </w:pBdr>
       </w:pPr>
       <w:r>
-        <w:t xml:space="preserve">¬ </w:t>
-      </w:r>
-      <w:proofErr w:type="spellStart"/>
-      <w:r>
-        <w:t>is_empty</w:t>
-      </w:r>
-      <w:proofErr w:type="spellEnd"/>
-      <w:r>
-        <w:t xml:space="preserve"> (loc) </w:t>
-      </w:r>
-      <w:r>
-        <w:t> ¬ random (loc)</w:t>
-      </w:r>
-    </w:p>
-    <w:p>
-      <w:pPr>
-        <w:pStyle w:val="ListParagraph"/>
-        <w:numPr>
-          <w:ilvl w:val="0"/>
-          <w:numId w:val="8"/>
-        </w:numPr>
-        <w:pBdr>
-          <w:bottom w:val="single" w:sz="6" w:space="19" w:color="auto"/>
-        </w:pBdr>
-      </w:pPr>
-      <w:r>
-        <w:t>If the next tile in the given orientation is as of the same value, if the next tile in the direction is empty, then we can move.</w:t>
-      </w:r>
-    </w:p>
-    <w:p>
-      <w:pPr>
-        <w:pStyle w:val="ListParagraph"/>
-        <w:numPr>
-          <w:ilvl w:val="0"/>
-          <w:numId w:val="8"/>
-        </w:numPr>
-        <w:pBdr>
-          <w:bottom w:val="single" w:sz="6" w:space="19" w:color="auto"/>
-        </w:pBdr>
-      </w:pPr>
-      <w:r>
-        <w:t>get (</w:t>
-      </w:r>
-      <w:proofErr w:type="spellStart"/>
-      <w:r>
-        <w:t>nextTile</w:t>
-      </w:r>
-      <w:proofErr w:type="spellEnd"/>
-      <w:r>
-        <w:t xml:space="preserve">, orientation) \/ empty (tile, orientation) </w:t>
-      </w:r>
-      <w:r>
-        <w:t xml:space="preserve"> </w:t>
-      </w:r>
-      <w:proofErr w:type="spellStart"/>
-      <w:r>
-        <w:t>able_to_move</w:t>
-      </w:r>
-      <w:proofErr w:type="spellEnd"/>
-      <w:r>
-        <w:t xml:space="preserve"> (tile, orientation)</w:t>
-      </w:r>
-    </w:p>
-    <w:p>
-      <w:pPr>
-        <w:pStyle w:val="ListParagraph"/>
-        <w:numPr>
-          <w:ilvl w:val="0"/>
-          <w:numId w:val="8"/>
-        </w:numPr>
-        <w:pBdr>
-          <w:bottom w:val="single" w:sz="6" w:space="19" w:color="auto"/>
-        </w:pBdr>
-      </w:pPr>
-      <w:r>
-        <w:t>If at least 1 out of 4 tiles on the same row or column (depending on the orientation of movement, i.e. we use row if move left/right, use column if move up/down) can move, we are able to make at least 1 move in that orientation</w:t>
-      </w:r>
-    </w:p>
-    <w:p>
-      <w:pPr>
-        <w:pStyle w:val="ListParagraph"/>
-        <w:numPr>
-          <w:ilvl w:val="0"/>
-          <w:numId w:val="8"/>
-        </w:numPr>
-        <w:pBdr>
-          <w:bottom w:val="single" w:sz="6" w:space="19" w:color="auto"/>
-        </w:pBdr>
-      </w:pPr>
-      <w:proofErr w:type="spellStart"/>
-      <w:r>
-        <w:lastRenderedPageBreak/>
-        <w:t>able_to_move</w:t>
-      </w:r>
-      <w:proofErr w:type="spellEnd"/>
-      <w:r>
-        <w:t xml:space="preserve"> (t1, orientation) \/ </w:t>
-      </w:r>
-      <w:proofErr w:type="spellStart"/>
-      <w:r>
-        <w:t>able_to_move</w:t>
-      </w:r>
-      <w:proofErr w:type="spellEnd"/>
-      <w:r>
-        <w:t xml:space="preserve"> (t2, orientation) \/ </w:t>
-      </w:r>
-      <w:proofErr w:type="spellStart"/>
-      <w:r>
-        <w:t>able_to_move</w:t>
-      </w:r>
-      <w:proofErr w:type="spellEnd"/>
-      <w:r>
-        <w:t xml:space="preserve"> (t3, orientation) \/ </w:t>
-      </w:r>
-      <w:proofErr w:type="spellStart"/>
-      <w:r>
-        <w:t>able_to_move</w:t>
-      </w:r>
-      <w:proofErr w:type="spellEnd"/>
-      <w:r>
-        <w:t xml:space="preserve"> (t4, orientation) </w:t>
-      </w:r>
-      <w:r>
-        <w:t xml:space="preserve"> </w:t>
-      </w:r>
-      <w:proofErr w:type="spellStart"/>
-      <w:r>
-        <w:t>row_or_column_can_move</w:t>
-      </w:r>
-      <w:proofErr w:type="spellEnd"/>
-      <w:r>
-        <w:t xml:space="preserve"> (orientation)</w:t>
-      </w:r>
-    </w:p>
-    <w:p>
-      <w:pPr>
-        <w:pStyle w:val="ListParagraph"/>
-        <w:numPr>
-          <w:ilvl w:val="0"/>
-          <w:numId w:val="8"/>
-        </w:numPr>
-        <w:pBdr>
-          <w:bottom w:val="single" w:sz="6" w:space="19" w:color="auto"/>
-        </w:pBdr>
-      </w:pPr>
-      <w:r>
-        <w:t xml:space="preserve">Only 1 tile is generated randomly </w:t>
-      </w:r>
-      <w:proofErr w:type="spellStart"/>
-      <w:r>
-        <w:t>amoung</w:t>
-      </w:r>
-      <w:proofErr w:type="spellEnd"/>
-      <w:r>
-        <w:t xml:space="preserve"> the all the empty locations.</w:t>
-      </w:r>
-    </w:p>
-    <w:p>
-      <w:pPr>
-        <w:pStyle w:val="ListParagraph"/>
-        <w:numPr>
-          <w:ilvl w:val="0"/>
-          <w:numId w:val="8"/>
-        </w:numPr>
-        <w:pBdr>
-          <w:bottom w:val="single" w:sz="6" w:space="19" w:color="auto"/>
-        </w:pBdr>
-      </w:pPr>
-      <w:r>
-        <w:t>IDK how to write it</w:t>
+        <w:t>Only 1 tile is generated randomly among the all the empty locations.</w:t>
       </w:r>
     </w:p>
     <w:p/>
@@ -895,6 +833,7 @@
         <w:t>Model Exploration</w:t>
       </w:r>
     </w:p>
+    <w:p/>
     <w:p>
       <w:pPr>
         <w:pStyle w:val="Heading2"/>
@@ -902,21 +841,12 @@
           <w:lang w:eastAsia="zh-CN"/>
         </w:rPr>
       </w:pPr>
-      <w:proofErr w:type="spellStart"/>
-      <w:r>
-        <w:rPr>
-          <w:rFonts w:hint="eastAsia"/>
-          <w:lang w:eastAsia="zh-CN"/>
-        </w:rPr>
-        <w:t>Sth</w:t>
-      </w:r>
-      <w:proofErr w:type="spellEnd"/>
-      <w:r>
-        <w:rPr>
-          <w:rFonts w:hint="eastAsia"/>
-          <w:lang w:eastAsia="zh-CN"/>
-        </w:rPr>
-        <w:t xml:space="preserve"> to be elaborated more on </w:t>
+      <w:r>
+        <w:rPr>
+          <w:rFonts w:hint="eastAsia"/>
+          <w:lang w:eastAsia="zh-CN"/>
+        </w:rPr>
+        <w:t>Refining Our Propositions and Constraint</w:t>
       </w:r>
     </w:p>
     <w:p>
@@ -961,17 +891,155 @@
         <w:pBdr>
           <w:bottom w:val="single" w:sz="6" w:space="1" w:color="auto"/>
         </w:pBdr>
-      </w:pPr>
-      <w:r>
-        <w:t>In our previous proposition, to determine if two tiles can merge, we must check if, in the given direction, the adjacent next tile has the same value as the original one or the tile that has the same value on the row/column (depending on the direction) it is on, and the spaces between them are empty. We believe that this is a bit complicated. To simplify this, we came up with a new proposition, the get (</w:t>
+        <w:rPr>
+          <w:rFonts w:hint="eastAsia"/>
+        </w:rPr>
+      </w:pPr>
+      <w:r>
+        <w:t xml:space="preserve">In our previous proposition, to determine if two tiles can merge, we must check if, in the given direction, the adjacent next tile has the same value as the original one or the tile that has the same value on the row/column (depending on the direction) it is on, and the spaces between them are empty. </w:t>
+      </w:r>
+      <w:r>
+        <w:rPr>
+          <w:rFonts w:hint="eastAsia"/>
+          <w:lang w:eastAsia="zh-CN"/>
+        </w:rPr>
+        <w:t xml:space="preserve">This expression over here already seems too long and complicated. Therefore, we try to simplify the proposition by splitting it down. We introduce a new proposition called </w:t>
       </w:r>
       <w:proofErr w:type="spellStart"/>
       <w:r>
-        <w:t>nextTile</w:t>
+        <w:rPr>
+          <w:lang w:eastAsia="zh-CN"/>
+        </w:rPr>
+        <w:t>row_or_column_can_move</w:t>
       </w:r>
       <w:proofErr w:type="spellEnd"/>
       <w:r>
-        <w:t>, orientation) function, it checks the next tile in the given direction to see if it matches the original tile.</w:t>
+        <w:rPr>
+          <w:lang w:eastAsia="zh-CN"/>
+        </w:rPr>
+        <w:t xml:space="preserve"> (orientation)</w:t>
+      </w:r>
+      <w:r>
+        <w:rPr>
+          <w:rFonts w:hint="eastAsia"/>
+          <w:lang w:eastAsia="zh-CN"/>
+        </w:rPr>
+        <w:t xml:space="preserve"> and we know that this is a result of some manipulations of </w:t>
+      </w:r>
+      <w:r>
+        <w:rPr>
+          <w:rFonts w:hint="eastAsia"/>
+          <w:lang w:eastAsia="zh-CN"/>
+        </w:rPr>
+        <w:t xml:space="preserve">our propositions. We then have </w:t>
+      </w:r>
+      <w:proofErr w:type="spellStart"/>
+      <w:r>
+        <w:rPr>
+          <w:lang w:eastAsia="zh-CN"/>
+        </w:rPr>
+        <w:t>able_to_move</w:t>
+      </w:r>
+      <w:proofErr w:type="spellEnd"/>
+      <w:r>
+        <w:rPr>
+          <w:lang w:eastAsia="zh-CN"/>
+        </w:rPr>
+        <w:t xml:space="preserve"> (t1, orientation) </w:t>
+      </w:r>
+      <m:oMath>
+        <m:r>
+          <m:rPr>
+            <m:sty m:val="b"/>
+          </m:rPr>
+          <w:rPr>
+            <w:rFonts w:ascii="Cambria Math" w:hAnsi="Cambria Math"/>
+          </w:rPr>
+          <m:t>∨</m:t>
+        </m:r>
+      </m:oMath>
+      <w:r>
+        <w:rPr>
+          <w:lang w:eastAsia="zh-CN"/>
+        </w:rPr>
+        <w:t xml:space="preserve"> able_to_move (t2, orientation) </w:t>
+      </w:r>
+      <m:oMath>
+        <m:r>
+          <m:rPr>
+            <m:sty m:val="b"/>
+          </m:rPr>
+          <w:rPr>
+            <w:rFonts w:ascii="Cambria Math" w:hAnsi="Cambria Math"/>
+          </w:rPr>
+          <m:t>∨</m:t>
+        </m:r>
+      </m:oMath>
+      <w:r>
+        <w:rPr>
+          <w:lang w:eastAsia="zh-CN"/>
+        </w:rPr>
+        <w:t xml:space="preserve"> able_to_move (t3, orientation) </w:t>
+      </w:r>
+      <m:oMath>
+        <m:r>
+          <m:rPr>
+            <m:sty m:val="b"/>
+          </m:rPr>
+          <w:rPr>
+            <w:rFonts w:ascii="Cambria Math" w:hAnsi="Cambria Math"/>
+          </w:rPr>
+          <m:t>∨</m:t>
+        </m:r>
+        <m:r>
+          <m:rPr>
+            <m:sty m:val="b"/>
+          </m:rPr>
+          <w:rPr>
+            <w:rFonts w:ascii="Cambria Math" w:hAnsi="Cambria Math"/>
+          </w:rPr>
+          <m:t xml:space="preserve"> </m:t>
+        </m:r>
+      </m:oMath>
+      <w:r>
+        <w:rPr>
+          <w:lang w:eastAsia="zh-CN"/>
+        </w:rPr>
+        <w:t xml:space="preserve">able_to_move (t4, orientation) </w:t>
+      </w:r>
+      <m:oMath>
+        <m:r>
+          <w:rPr>
+            <w:rFonts w:ascii="Cambria Math" w:hAnsi="Cambria Math"/>
+          </w:rPr>
+          <m:t>→</m:t>
+        </m:r>
+      </m:oMath>
+      <w:r>
+        <w:rPr>
+          <w:lang w:eastAsia="zh-CN"/>
+        </w:rPr>
+        <w:t xml:space="preserve"> row_or_column_can_move (orientation)</w:t>
+      </w:r>
+      <w:r>
+        <w:rPr>
+          <w:rFonts w:hint="eastAsia"/>
+          <w:lang w:eastAsia="zh-CN"/>
+        </w:rPr>
+        <w:t xml:space="preserve">, which gives us </w:t>
+      </w:r>
+      <w:r>
+        <w:rPr>
+          <w:lang w:eastAsia="zh-CN"/>
+        </w:rPr>
+        <w:t>the same</w:t>
+      </w:r>
+      <w:r>
+        <w:rPr>
+          <w:rFonts w:hint="eastAsia"/>
+          <w:lang w:eastAsia="zh-CN"/>
+        </w:rPr>
+        <w:t xml:space="preserve"> result as we had before but using simpler combinations of propositions.</w:t>
       </w:r>
     </w:p>
     <w:p>
@@ -983,22 +1051,191 @@
     </w:p>
     <w:p>
       <w:pPr>
+        <w:pStyle w:val="Heading2"/>
+        <w:rPr>
+          <w:lang w:eastAsia="zh-CN"/>
+        </w:rPr>
+      </w:pPr>
+      <w:r>
+        <w:rPr>
+          <w:rFonts w:hint="eastAsia"/>
+          <w:lang w:eastAsia="zh-CN"/>
+        </w:rPr>
+        <w:lastRenderedPageBreak/>
+        <w:t>F</w:t>
+      </w:r>
+      <w:r>
+        <w:rPr>
+          <w:lang w:eastAsia="zh-CN"/>
+        </w:rPr>
+        <w:t>i</w:t>
+      </w:r>
+      <w:r>
+        <w:rPr>
+          <w:rFonts w:hint="eastAsia"/>
+          <w:lang w:eastAsia="zh-CN"/>
+        </w:rPr>
+        <w:t>guring Out</w:t>
+      </w:r>
+      <w:r>
+        <w:rPr>
+          <w:rFonts w:hint="eastAsia"/>
+          <w:lang w:eastAsia="zh-CN"/>
+        </w:rPr>
+        <w:t xml:space="preserve"> the Data Type of the Tiles </w:t>
+      </w:r>
+    </w:p>
+    <w:p>
+      <w:pPr>
         <w:pBdr>
           <w:bottom w:val="single" w:sz="6" w:space="1" w:color="auto"/>
         </w:pBdr>
         <w:rPr>
-          <w:color w:val="4472C4" w:themeColor="accent1"/>
-          <w:sz w:val="26"/>
-          <w:szCs w:val="26"/>
-        </w:rPr>
-      </w:pPr>
-      <w:r>
-        <w:rPr>
-          <w:color w:val="4472C4" w:themeColor="accent1"/>
-          <w:sz w:val="26"/>
-          <w:szCs w:val="26"/>
-        </w:rPr>
-        <w:t>Differentiating each tile from another</w:t>
+          <w:lang w:eastAsia="zh-CN"/>
+        </w:rPr>
+      </w:pPr>
+      <w:r>
+        <w:rPr>
+          <w:rFonts w:hint="eastAsia"/>
+          <w:lang w:eastAsia="zh-CN"/>
+        </w:rPr>
+        <w:t xml:space="preserve">Before we tried to create our tiles using types, i.e. we have type </w:t>
+      </w:r>
+      <w:r>
+        <w:rPr>
+          <w:lang w:eastAsia="zh-CN"/>
+        </w:rPr>
+        <w:t>“</w:t>
+      </w:r>
+      <w:r>
+        <w:rPr>
+          <w:rFonts w:hint="eastAsia"/>
+          <w:lang w:eastAsia="zh-CN"/>
+        </w:rPr>
+        <w:t>2</w:t>
+      </w:r>
+      <w:r>
+        <w:rPr>
+          <w:lang w:eastAsia="zh-CN"/>
+        </w:rPr>
+        <w:t>”</w:t>
+      </w:r>
+      <w:r>
+        <w:rPr>
+          <w:rFonts w:hint="eastAsia"/>
+          <w:lang w:eastAsia="zh-CN"/>
+        </w:rPr>
+        <w:t xml:space="preserve">, type </w:t>
+      </w:r>
+      <w:r>
+        <w:rPr>
+          <w:lang w:eastAsia="zh-CN"/>
+        </w:rPr>
+        <w:t>“</w:t>
+      </w:r>
+      <w:r>
+        <w:rPr>
+          <w:rFonts w:hint="eastAsia"/>
+          <w:lang w:eastAsia="zh-CN"/>
+        </w:rPr>
+        <w:t>4</w:t>
+      </w:r>
+      <w:r>
+        <w:rPr>
+          <w:lang w:eastAsia="zh-CN"/>
+        </w:rPr>
+        <w:t>”</w:t>
+      </w:r>
+      <w:r>
+        <w:rPr>
+          <w:rFonts w:hint="eastAsia"/>
+          <w:lang w:eastAsia="zh-CN"/>
+        </w:rPr>
+        <w:t xml:space="preserve">, </w:t>
+      </w:r>
+      <w:r>
+        <w:rPr>
+          <w:lang w:eastAsia="zh-CN"/>
+        </w:rPr>
+        <w:t>…</w:t>
+      </w:r>
+      <w:r>
+        <w:rPr>
+          <w:rFonts w:hint="eastAsia"/>
+          <w:lang w:eastAsia="zh-CN"/>
+        </w:rPr>
+        <w:t xml:space="preserve"> type </w:t>
+      </w:r>
+      <w:r>
+        <w:rPr>
+          <w:lang w:eastAsia="zh-CN"/>
+        </w:rPr>
+        <w:t>“</w:t>
+      </w:r>
+      <w:r>
+        <w:rPr>
+          <w:rFonts w:hint="eastAsia"/>
+          <w:lang w:eastAsia="zh-CN"/>
+        </w:rPr>
+        <w:t>2024</w:t>
+      </w:r>
+      <w:r>
+        <w:rPr>
+          <w:lang w:eastAsia="zh-CN"/>
+        </w:rPr>
+        <w:t>”</w:t>
+      </w:r>
+      <w:r>
+        <w:rPr>
+          <w:rFonts w:hint="eastAsia"/>
+          <w:lang w:eastAsia="zh-CN"/>
+        </w:rPr>
+        <w:t xml:space="preserve"> tiles. However, it came to us that we need to deal with at most 16 tiles on the grid/board, therefore we could have a name for each of the 16 tiles and then try to model their moving mechanics. We thought at </w:t>
+      </w:r>
+      <w:proofErr w:type="gramStart"/>
+      <w:r>
+        <w:rPr>
+          <w:rFonts w:hint="eastAsia"/>
+          <w:lang w:eastAsia="zh-CN"/>
+        </w:rPr>
+        <w:t>first</w:t>
+      </w:r>
+      <w:proofErr w:type="gramEnd"/>
+      <w:r>
+        <w:rPr>
+          <w:rFonts w:hint="eastAsia"/>
+          <w:lang w:eastAsia="zh-CN"/>
+        </w:rPr>
+        <w:t xml:space="preserve"> we could use a dictionary of 16 entries to store the name of each tile as keys and then the values they bear as items. However, it came to us that it is </w:t>
+      </w:r>
+      <w:r>
+        <w:rPr>
+          <w:lang w:eastAsia="zh-CN"/>
+        </w:rPr>
+        <w:t>difficult</w:t>
+      </w:r>
+      <w:r>
+        <w:rPr>
+          <w:rFonts w:hint="eastAsia"/>
+          <w:lang w:eastAsia="zh-CN"/>
+        </w:rPr>
+        <w:t xml:space="preserve"> to create a new key and assign value to that key, and then update the value of the corresponding tile when a merge happens. Therefore, we have tried to </w:t>
+      </w:r>
+      <w:proofErr w:type="gramStart"/>
+      <w:r>
+        <w:rPr>
+          <w:rFonts w:hint="eastAsia"/>
+          <w:lang w:eastAsia="zh-CN"/>
+        </w:rPr>
+        <w:t>figured</w:t>
+      </w:r>
+      <w:proofErr w:type="gramEnd"/>
+      <w:r>
+        <w:rPr>
+          <w:rFonts w:hint="eastAsia"/>
+          <w:lang w:eastAsia="zh-CN"/>
+        </w:rPr>
+        <w:t xml:space="preserve"> out a new way to model the tiles. We are still progressing.</w:t>
       </w:r>
     </w:p>
     <w:p>
@@ -1006,11 +1243,51 @@
         <w:pBdr>
           <w:bottom w:val="single" w:sz="6" w:space="1" w:color="auto"/>
         </w:pBdr>
-        <w:rPr>
-          <w:color w:val="F2F2F2" w:themeColor="background1" w:themeShade="F2"/>
-          <w:sz w:val="26"/>
-          <w:szCs w:val="26"/>
-        </w:rPr>
+      </w:pPr>
+    </w:p>
+    <w:p>
+      <w:pPr>
+        <w:pStyle w:val="Heading2"/>
+      </w:pPr>
+      <w:r>
+        <w:t xml:space="preserve">Differentiating </w:t>
+      </w:r>
+      <w:r>
+        <w:rPr>
+          <w:rFonts w:hint="eastAsia"/>
+          <w:lang w:eastAsia="zh-CN"/>
+        </w:rPr>
+        <w:t>E</w:t>
+      </w:r>
+      <w:r>
+        <w:t xml:space="preserve">ach </w:t>
+      </w:r>
+      <w:r>
+        <w:rPr>
+          <w:rFonts w:hint="eastAsia"/>
+          <w:lang w:eastAsia="zh-CN"/>
+        </w:rPr>
+        <w:t>T</w:t>
+      </w:r>
+      <w:r>
+        <w:t xml:space="preserve">ile from </w:t>
+      </w:r>
+      <w:r>
+        <w:rPr>
+          <w:rFonts w:hint="eastAsia"/>
+          <w:lang w:eastAsia="zh-CN"/>
+        </w:rPr>
+        <w:t>A</w:t>
+      </w:r>
+      <w:r>
+        <w:t>nother</w:t>
+      </w:r>
+    </w:p>
+    <w:p>
+      <w:pPr>
+        <w:pBdr>
+          <w:bottom w:val="single" w:sz="6" w:space="1" w:color="auto"/>
+        </w:pBdr>
       </w:pPr>
       <w:r>
         <w:t>Previously, we were using a dictionary to model our grid with the coordinates as keys and their numerical values as values. This turned out to be problematic as many of the constraints and propositions require us to check the coordinates. It would be hard to check the coordinates, so instead of them directly being the keys, we are creating tiles as objects, which would then be inserted as keys into the dictionary.</w:t>
@@ -1066,83 +1343,195 @@
         <w:t>How are the propositions and constraints of our model? We have been told that we need to focus more on the mechanics of tile movements on the feedback we received earlier, and we have tried hard to modify our propositions and constraints to make them more valid.</w:t>
       </w:r>
     </w:p>
-    <w:p/>
-    <w:p>
-      <w:pPr>
-        <w:pStyle w:val="Heading1"/>
-      </w:pPr>
-      <w:r>
-        <w:t>First-Order Extension</w:t>
-      </w:r>
-    </w:p>
-    <w:p>
-      <w:pPr>
-        <w:rPr>
-          <w:b/>
-          <w:bCs/>
+    <w:p>
+      <w:pPr>
+        <w:pStyle w:val="ListParagraph"/>
+        <w:numPr>
+          <w:ilvl w:val="0"/>
+          <w:numId w:val="9"/>
+        </w:numPr>
+        <w:rPr>
           <w:i/>
           <w:iCs/>
         </w:rPr>
       </w:pPr>
       <w:r>
         <w:rPr>
+          <w:rFonts w:hint="eastAsia"/>
           <w:i/>
           <w:iCs/>
-        </w:rPr>
-        <w:t xml:space="preserve">Describe how you might </w:t>
+          <w:lang w:eastAsia="zh-CN"/>
+        </w:rPr>
+        <w:t>What data structure would you suggest us to use modeling our tiles?</w:t>
       </w:r>
       <w:r>
         <w:rPr>
           <w:i/>
           <w:iCs/>
-        </w:rPr>
-        <w:t xml:space="preserve">extend </w:t>
-      </w:r>
-      <w:r>
+          <w:lang w:eastAsia="zh-CN"/>
+        </w:rPr>
+        <w:t xml:space="preserve"> How can we properly model our tiles?</w:t>
+      </w:r>
+    </w:p>
+    <w:p>
+      <w:pPr>
+        <w:pStyle w:val="ListParagraph"/>
+        <w:numPr>
+          <w:ilvl w:val="0"/>
+          <w:numId w:val="9"/>
+        </w:numPr>
         <w:rPr>
           <w:i/>
           <w:iCs/>
         </w:rPr>
-        <w:t xml:space="preserve">your model to a predicate logic setting, including how both the </w:t>
-      </w:r>
-      <w:r>
-        <w:rPr>
+      </w:pPr>
+      <w:r>
+        <w:rPr>
+          <w:rFonts w:hint="eastAsia"/>
           <w:i/>
           <w:iCs/>
-        </w:rPr>
-        <w:t>propositions</w:t>
+          <w:lang w:eastAsia="zh-CN"/>
+        </w:rPr>
+        <w:t xml:space="preserve">What would be a recommended way for us to implement the </w:t>
       </w:r>
       <w:r>
         <w:rPr>
           <w:i/>
           <w:iCs/>
-        </w:rPr>
-        <w:t xml:space="preserve"> and constraints would be updated.</w:t>
-      </w:r>
-      <w:r>
-        <w:rPr>
+          <w:lang w:eastAsia="zh-CN"/>
+        </w:rPr>
+        <w:t>“</w:t>
+      </w:r>
+      <w:r>
+        <w:rPr>
+          <w:rFonts w:hint="eastAsia"/>
           <w:i/>
           <w:iCs/>
-        </w:rPr>
-        <w:t xml:space="preserve"> </w:t>
-      </w:r>
-      <w:r>
-        <w:rPr>
-          <w:b/>
-          <w:bCs/>
+          <w:lang w:eastAsia="zh-CN"/>
+        </w:rPr>
+        <w:t>merge</w:t>
+      </w:r>
+      <w:r>
+        <w:rPr>
           <w:i/>
           <w:iCs/>
-        </w:rPr>
-        <w:t>There is no need to implement this extension</w:t>
-      </w:r>
-      <w:r>
-        <w:rPr>
-          <w:b/>
-          <w:bCs/>
+          <w:lang w:eastAsia="zh-CN"/>
+        </w:rPr>
+        <w:t>”</w:t>
+      </w:r>
+      <w:r>
+        <w:rPr>
+          <w:rFonts w:hint="eastAsia"/>
           <w:i/>
           <w:iCs/>
-        </w:rPr>
-        <w:t>!</w:t>
+          <w:lang w:eastAsia="zh-CN"/>
+        </w:rPr>
+        <w:t xml:space="preserve"> feature in the game 2048, if you had played it before?</w:t>
+      </w:r>
+    </w:p>
+    <w:p>
+      <w:pPr>
+        <w:pStyle w:val="ListParagraph"/>
+        <w:numPr>
+          <w:ilvl w:val="0"/>
+          <w:numId w:val="9"/>
+        </w:numPr>
+        <w:rPr>
+          <w:i/>
+          <w:iCs/>
+        </w:rPr>
+      </w:pPr>
+      <w:r>
+        <w:rPr>
+          <w:rFonts w:hint="eastAsia"/>
+          <w:i/>
+          <w:iCs/>
+          <w:lang w:eastAsia="zh-CN"/>
+        </w:rPr>
+        <w:t xml:space="preserve">We have difficulties </w:t>
+      </w:r>
+      <w:r>
+        <w:rPr>
+          <w:i/>
+          <w:iCs/>
+          <w:lang w:eastAsia="zh-CN"/>
+        </w:rPr>
+        <w:t>determining</w:t>
+      </w:r>
+      <w:r>
+        <w:rPr>
+          <w:rFonts w:hint="eastAsia"/>
+          <w:i/>
+          <w:iCs/>
+          <w:lang w:eastAsia="zh-CN"/>
+        </w:rPr>
+        <w:t xml:space="preserve"> which of our propositions should be made as objects using classes and which not. </w:t>
+      </w:r>
+    </w:p>
+    <w:p>
+      <w:pPr>
+        <w:pStyle w:val="ListParagraph"/>
+        <w:numPr>
+          <w:ilvl w:val="0"/>
+          <w:numId w:val="9"/>
+        </w:numPr>
+        <w:rPr>
+          <w:i/>
+          <w:iCs/>
+        </w:rPr>
+      </w:pPr>
+      <w:r>
+        <w:rPr>
+          <w:rFonts w:hint="eastAsia"/>
+          <w:i/>
+          <w:iCs/>
+          <w:lang w:eastAsia="zh-CN"/>
+        </w:rPr>
+        <w:t xml:space="preserve">We have difficulties trying to model our constraints. Specifically, we are not sure when to add a </w:t>
+      </w:r>
+      <w:r>
+        <w:rPr>
+          <w:i/>
+          <w:iCs/>
+          <w:lang w:eastAsia="zh-CN"/>
+        </w:rPr>
+        <w:t>constraint</w:t>
+      </w:r>
+      <w:r>
+        <w:rPr>
+          <w:rFonts w:hint="eastAsia"/>
+          <w:i/>
+          <w:iCs/>
+          <w:lang w:eastAsia="zh-CN"/>
+        </w:rPr>
+        <w:t xml:space="preserve"> in our code, and for some constraints (e.g. only 1 tile is in each location; this is particular</w:t>
+      </w:r>
+      <w:r>
+        <w:rPr>
+          <w:rFonts w:hint="eastAsia"/>
+          <w:i/>
+          <w:iCs/>
+          <w:lang w:eastAsia="zh-CN"/>
+        </w:rPr>
+        <w:t>ly</w:t>
+      </w:r>
+      <w:r>
+        <w:rPr>
+          <w:rFonts w:hint="eastAsia"/>
+          <w:i/>
+          <w:iCs/>
+          <w:lang w:eastAsia="zh-CN"/>
+        </w:rPr>
+        <w:t xml:space="preserve"> difficult for us because we do not know what data structure to use for tiles), we do not know how to add them. </w:t>
+      </w:r>
+    </w:p>
+    <w:p/>
+    <w:p>
+      <w:pPr>
+        <w:pStyle w:val="Heading1"/>
+      </w:pPr>
+      <w:r>
+        <w:t>First-Order Extension</w:t>
       </w:r>
     </w:p>
     <w:p>
@@ -1153,14 +1542,125 @@
     <w:p/>
     <w:p>
       <w:pPr>
+        <w:pStyle w:val="Heading1"/>
+      </w:pPr>
+      <w:r>
+        <w:t>Useful Notation</w:t>
+      </w:r>
+    </w:p>
+    <w:p>
+      <w:pPr>
+        <w:rPr>
+          <w:i/>
+          <w:iCs/>
+        </w:rPr>
+      </w:pPr>
+      <w:r>
+        <w:rPr>
+          <w:i/>
+          <w:iCs/>
+        </w:rPr>
+        <w:t>Feel free to copy/paste the symbols here and remove this section before submitting.</w:t>
+      </w:r>
+    </w:p>
+    <w:p>
+      <w:pPr>
         <w:jc w:val="center"/>
         <w:rPr>
           <w:b/>
         </w:rPr>
       </w:pPr>
+      <m:oMath>
+        <m:r>
+          <m:rPr>
+            <m:sty m:val="b"/>
+          </m:rPr>
+          <w:rPr>
+            <w:rFonts w:ascii="Cambria Math" w:hAnsi="Cambria Math"/>
+          </w:rPr>
+          <m:t>∧</m:t>
+        </m:r>
+      </m:oMath>
+      <w:r>
+        <w:rPr>
+          <w:b/>
+        </w:rPr>
+        <w:tab/>
+      </w:r>
+      <m:oMath>
+        <m:r>
+          <m:rPr>
+            <m:sty m:val="b"/>
+          </m:rPr>
+          <w:rPr>
+            <w:rFonts w:ascii="Cambria Math" w:hAnsi="Cambria Math"/>
+          </w:rPr>
+          <m:t>∨</m:t>
+        </m:r>
+      </m:oMath>
+      <w:r>
+        <w:rPr>
+          <w:b/>
+        </w:rPr>
+        <w:tab/>
+      </w:r>
+      <m:oMath>
+        <m:r>
+          <m:rPr>
+            <m:sty m:val="p"/>
+          </m:rPr>
+          <w:rPr>
+            <w:rFonts w:ascii="Cambria Math" w:hAnsi="Cambria Math"/>
+          </w:rPr>
+          <m:t>¬</m:t>
+        </m:r>
+      </m:oMath>
+      <w:r>
+        <w:tab/>
+      </w:r>
+      <m:oMath>
+        <m:r>
+          <w:rPr>
+            <w:rFonts w:ascii="Cambria Math" w:hAnsi="Cambria Math"/>
+          </w:rPr>
+          <m:t>→</m:t>
+        </m:r>
+      </m:oMath>
+      <w:r>
+        <w:tab/>
+      </w:r>
+      <m:oMath>
+        <m:r>
+          <w:rPr>
+            <w:rFonts w:ascii="Cambria Math" w:hAnsi="Cambria Math"/>
+          </w:rPr>
+          <m:t>∀</m:t>
+        </m:r>
+      </m:oMath>
+      <w:r>
+        <w:tab/>
+      </w:r>
+      <m:oMath>
+        <m:r>
+          <w:rPr>
+            <w:rFonts w:ascii="Cambria Math" w:hAnsi="Cambria Math"/>
+          </w:rPr>
+          <m:t>∃</m:t>
+        </m:r>
+      </m:oMath>
+    </w:p>
+    <w:p/>
+    <w:p/>
+    <w:p>
+      <w:pPr>
+        <w:jc w:val="center"/>
+        <w:rPr>
+          <w:b/>
+        </w:rPr>
+      </w:pPr>
     </w:p>
     <w:sectPr>
-      <w:headerReference w:type="default" r:id="rId8"/>
+      <w:headerReference w:type="default" r:id="rId9"/>
       <w:pgSz w:w="12240" w:h="15840"/>
       <w:pgMar w:top="1440" w:right="1440" w:bottom="1440" w:left="1440" w:header="708" w:footer="708" w:gutter="0"/>
       <w:cols w:space="708"/>
@@ -1342,7 +1842,7 @@
               <v:stroke joinstyle="miter"/>
               <v:path gradientshapeok="t" o:connecttype="rect"/>
             </v:shapetype>
-            <v:shape id="Text Box 218" o:spid="_x0000_s1026" type="#_x0000_t202" style="position:absolute;margin-left:0;margin-top:0;width:468pt;height:13.45pt;z-index:251660288;visibility:visible;mso-wrap-style:square;mso-width-percent:1000;mso-height-percent:0;mso-wrap-distance-left:9pt;mso-wrap-distance-top:0;mso-wrap-distance-right:9pt;mso-wrap-distance-bottom:0;mso-position-horizontal:left;mso-position-horizontal-relative:margin;mso-position-vertical:center;mso-position-vertical-relative:top-margin-area;mso-width-percent:1000;mso-height-percent:0;mso-width-relative:margin;mso-height-relative:page;v-text-anchor:middle" o:gfxdata="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" o:allowincell="f" filled="f" stroked="f">
+            <v:shape id="Text Box 218" o:spid="_x0000_s1026" type="#_x0000_t202" style="position:absolute;margin-left:0;margin-top:0;width:468pt;height:13.45pt;z-index:251660288;visibility:visible;mso-wrap-style:square;mso-width-percent:1000;mso-height-percent:0;mso-wrap-distance-left:9pt;mso-wrap-distance-top:0;mso-wrap-distance-right:9pt;mso-wrap-distance-bottom:0;mso-position-horizontal:left;mso-position-horizontal-relative:margin;mso-position-vertical:center;mso-position-vertical-relative:top-margin-area;mso-width-percent:1000;mso-height-percent:0;mso-width-relative:margin;mso-height-relative:page;v-text-anchor:middle" o:gfxdata="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" o:allowincell="f" filled="f" stroked="f">
               <v:textbox style="mso-fit-shape-to-text:t" inset=",0,,0">
                 <w:txbxContent>
                   <w:sdt>
@@ -1483,7 +1983,7 @@
         </mc:Choice>
         <mc:Fallback>
           <w:pict>
-            <v:shape w14:anchorId="033ED14C" id="Text Box 219" o:spid="_x0000_s1027" type="#_x0000_t202" style="position:absolute;margin-left:0;margin-top:0;width:1in;height:13.45pt;z-index:251659264;visibility:visible;mso-wrap-style:square;mso-width-percent:1000;mso-height-percent:0;mso-wrap-distance-left:9pt;mso-wrap-distance-top:0;mso-wrap-distance-right:9pt;mso-wrap-distance-bottom:0;mso-position-horizontal:left;mso-position-horizontal-relative:page;mso-position-vertical:center;mso-position-vertical-relative:top-margin-area;mso-width-percent:1000;mso-height-percent:0;mso-width-relative:left-margin-area;mso-height-relative:page;v-text-anchor:middle" o:gfxdata="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" o:allowincell="f" fillcolor="#a8d08d [1945]" stroked="f">
+            <v:shape w14:anchorId="033ED14C" id="Text Box 219" o:spid="_x0000_s1027" type="#_x0000_t202" style="position:absolute;margin-left:0;margin-top:0;width:1in;height:13.45pt;z-index:251659264;visibility:visible;mso-wrap-style:square;mso-width-percent:1000;mso-height-percent:0;mso-wrap-distance-left:9pt;mso-wrap-distance-top:0;mso-wrap-distance-right:9pt;mso-wrap-distance-bottom:0;mso-position-horizontal:left;mso-position-horizontal-relative:page;mso-position-vertical:center;mso-position-vertical-relative:top-margin-area;mso-width-percent:1000;mso-height-percent:0;mso-width-relative:left-margin-area;mso-height-relative:page;v-text-anchor:middle" o:gfxdata="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" o:allowincell="f" fillcolor="#a8d08d [1945]" stroked="f">
               <v:textbox style="mso-fit-shape-to-text:t" inset=",0,,0">
                 <w:txbxContent>
                   <w:p>
@@ -2973,7 +3473,6 @@
   <w:style w:type="character" w:default="1" w:styleId="DefaultParagraphFont">
     <w:name w:val="Default Paragraph Font"/>
     <w:uiPriority w:val="1"/>
-    <w:semiHidden/>
     <w:unhideWhenUsed/>
   </w:style>
   <w:style w:type="table" w:default="1" w:styleId="TableNormal">
@@ -3384,4 +3883,16 @@
     </a:ext>
   </a:extLst>
 </a:theme>
+</file>
+
+<file path=customXml/item1.xml><?xml version="1.0" encoding="utf-8"?>
+<b:Sources xmlns:b="http://schemas.openxmlformats.org/officeDocument/2006/bibliography" xmlns="http://schemas.openxmlformats.org/officeDocument/2006/bibliography" SelectedStyle="\APASixthEditionOfficeOnline.xsl" StyleName="APA" Version="6"/>
+</file>
+
+<file path=customXml/itemProps1.xml><?xml version="1.0" encoding="utf-8"?>
+<ds:datastoreItem xmlns:ds="http://schemas.openxmlformats.org/officeDocument/2006/customXml" ds:itemID="{A84C0240-BA84-4307-A3A0-B15C4F899265}">
+  <ds:schemaRefs>
+    <ds:schemaRef ds:uri="http://schemas.openxmlformats.org/officeDocument/2006/bibliography"/>
+  </ds:schemaRefs>
+</ds:datastoreItem>
 </file>
</xml_diff>

<commit_message>
change made to draft doc
hopefully this is the final version of the draft
</commit_message>
<xml_diff>
--- a/documents/draft/modelling_report_draft.docx
+++ b/documents/draft/modelling_report_draft.docx
@@ -33,7 +33,7 @@
           <w:noProof/>
         </w:rPr>
         <w:drawing>
-          <wp:anchor distT="0" distB="0" distL="114300" distR="114300" simplePos="0" relativeHeight="251658240" behindDoc="0" locked="0" layoutInCell="1" allowOverlap="1" wp14:anchorId="28E0669B" wp14:editId="0EC25046">
+          <wp:anchor distT="0" distB="0" distL="114300" distR="114300" simplePos="0" relativeHeight="251658240" behindDoc="0" locked="0" layoutInCell="1" allowOverlap="1" wp14:anchorId="28E0669B" wp14:editId="2F513BD3">
             <wp:simplePos x="0" y="0"/>
             <wp:positionH relativeFrom="column">
               <wp:posOffset>3642194</wp:posOffset>
@@ -167,7 +167,6 @@
           <w:szCs w:val="22"/>
         </w:rPr>
       </w:pPr>
-      <w:proofErr w:type="gramStart"/>
       <w:r>
         <w:rPr>
           <w:rFonts w:asciiTheme="minorHAnsi" w:eastAsiaTheme="minorHAnsi" w:hAnsiTheme="minorHAnsi" w:cstheme="minorBidi"/>
@@ -175,17 +174,7 @@
           <w:sz w:val="22"/>
           <w:szCs w:val="22"/>
         </w:rPr>
-        <w:t>adjacent(</w:t>
-      </w:r>
-      <w:proofErr w:type="gramEnd"/>
-      <w:r>
-        <w:rPr>
-          <w:rFonts w:asciiTheme="minorHAnsi" w:eastAsiaTheme="minorHAnsi" w:hAnsiTheme="minorHAnsi" w:cstheme="minorBidi"/>
-          <w:color w:val="auto"/>
-          <w:sz w:val="22"/>
-          <w:szCs w:val="22"/>
-        </w:rPr>
-        <w:t>tile, orientation): check if there are adjacent tiles near t*</w:t>
+        <w:t>adjacent(tile, orientation): check if there are adjacent tiles near t*</w:t>
       </w:r>
     </w:p>
     <w:p>
@@ -337,27 +326,7 @@
           <w:sz w:val="22"/>
           <w:szCs w:val="22"/>
         </w:rPr>
-        <w:t xml:space="preserve">random (loc): after a move, a random new tile is generated at </w:t>
-      </w:r>
-      <w:proofErr w:type="gramStart"/>
-      <w:r>
-        <w:rPr>
-          <w:rFonts w:asciiTheme="minorHAnsi" w:eastAsiaTheme="minorHAnsi" w:hAnsiTheme="minorHAnsi" w:cstheme="minorBidi"/>
-          <w:color w:val="auto"/>
-          <w:sz w:val="22"/>
-          <w:szCs w:val="22"/>
-        </w:rPr>
-        <w:t>an</w:t>
-      </w:r>
-      <w:proofErr w:type="gramEnd"/>
-      <w:r>
-        <w:rPr>
-          <w:rFonts w:asciiTheme="minorHAnsi" w:eastAsiaTheme="minorHAnsi" w:hAnsiTheme="minorHAnsi" w:cstheme="minorBidi"/>
-          <w:color w:val="auto"/>
-          <w:sz w:val="22"/>
-          <w:szCs w:val="22"/>
-        </w:rPr>
-        <w:t xml:space="preserve"> location</w:t>
+        <w:t>random (loc): after a move, a random new tile is generated at an location</w:t>
       </w:r>
     </w:p>
     <w:p>
@@ -486,13 +455,8 @@
           <w:bottom w:val="single" w:sz="6" w:space="19" w:color="auto"/>
         </w:pBdr>
       </w:pPr>
-      <w:proofErr w:type="gramStart"/>
-      <w:r>
-        <w:t>location(</w:t>
-      </w:r>
-      <w:proofErr w:type="gramEnd"/>
-      <w:r>
-        <w:t xml:space="preserve">t1, loc) </w:t>
+      <w:r>
+        <w:t xml:space="preserve">location(t1, loc) </w:t>
       </w:r>
       <m:oMath>
         <m:r>
@@ -572,22 +536,11 @@
           <w:rPr>
             <w:rFonts w:ascii="Cambria Math" w:hAnsi="Cambria Math"/>
           </w:rPr>
-          <m:t>→</m:t>
-        </m:r>
-        <m:r>
-          <w:rPr>
-            <w:rFonts w:ascii="Cambria Math" w:hAnsi="Cambria Math"/>
-          </w:rPr>
-          <m:t xml:space="preserve"> </m:t>
+          <m:t xml:space="preserve">→ </m:t>
         </m:r>
       </m:oMath>
-      <w:proofErr w:type="spellStart"/>
-      <w:r>
-        <w:t>can_merge</w:t>
-      </w:r>
-      <w:proofErr w:type="spellEnd"/>
-      <w:r>
-        <w:t xml:space="preserve"> (tile, orientation)</w:t>
+      <w:r>
+        <w:t>can_merge (tile, orientation)</w:t>
       </w:r>
       <w:r>
         <w:rPr>
@@ -689,15 +642,7 @@
         </m:r>
       </m:oMath>
       <w:r>
-        <w:t xml:space="preserve"> </w:t>
-      </w:r>
-      <w:proofErr w:type="spellStart"/>
-      <w:r>
-        <w:t>able_to_move</w:t>
-      </w:r>
-      <w:proofErr w:type="spellEnd"/>
-      <w:r>
-        <w:t xml:space="preserve"> (tile, orientation)</w:t>
+        <w:t xml:space="preserve"> able_to_move (tile, orientation)</w:t>
       </w:r>
       <w:r>
         <w:rPr>
@@ -741,15 +686,7 @@
         </m:r>
       </m:oMath>
       <w:r>
-        <w:t xml:space="preserve"> </w:t>
-      </w:r>
-      <w:proofErr w:type="spellStart"/>
-      <w:r>
-        <w:t>able_to_move</w:t>
-      </w:r>
-      <w:proofErr w:type="spellEnd"/>
-      <w:r>
-        <w:t xml:space="preserve"> (t2, orientation) </w:t>
+        <w:t xml:space="preserve"> able_to_move (t2, orientation) </w:t>
       </w:r>
       <m:oMath>
         <m:r>
@@ -788,15 +725,7 @@
         </m:r>
       </m:oMath>
       <w:r>
-        <w:t xml:space="preserve"> </w:t>
-      </w:r>
-      <w:proofErr w:type="spellStart"/>
-      <w:r>
-        <w:t>row_or_column_can_move</w:t>
-      </w:r>
-      <w:proofErr w:type="spellEnd"/>
-      <w:r>
-        <w:t xml:space="preserve"> (orientation)</w:t>
+        <w:t xml:space="preserve"> row_or_column_can_move (orientation)</w:t>
       </w:r>
       <w:r>
         <w:rPr>
@@ -891,9 +820,6 @@
         <w:pBdr>
           <w:bottom w:val="single" w:sz="6" w:space="1" w:color="auto"/>
         </w:pBdr>
-        <w:rPr>
-          <w:rFonts w:hint="eastAsia"/>
-        </w:rPr>
       </w:pPr>
       <w:r>
         <w:t xml:space="preserve">In our previous proposition, to determine if two tiles can merge, we must check if, in the given direction, the adjacent next tile has the same value as the original one or the tile that has the same value on the row/column (depending on the direction) it is on, and the spaces between them are empty. </w:t>
@@ -989,16 +915,7 @@
           <w:rPr>
             <w:rFonts w:ascii="Cambria Math" w:hAnsi="Cambria Math"/>
           </w:rPr>
-          <m:t>∨</m:t>
-        </m:r>
-        <m:r>
-          <m:rPr>
-            <m:sty m:val="b"/>
-          </m:rPr>
-          <w:rPr>
-            <w:rFonts w:ascii="Cambria Math" w:hAnsi="Cambria Math"/>
-          </w:rPr>
-          <m:t xml:space="preserve"> </m:t>
+          <m:t xml:space="preserve">∨ </m:t>
         </m:r>
       </m:oMath>
       <w:r>
@@ -1190,23 +1107,7 @@
           <w:rFonts w:hint="eastAsia"/>
           <w:lang w:eastAsia="zh-CN"/>
         </w:rPr>
-        <w:t xml:space="preserve"> tiles. However, it came to us that we need to deal with at most 16 tiles on the grid/board, therefore we could have a name for each of the 16 tiles and then try to model their moving mechanics. We thought at </w:t>
-      </w:r>
-      <w:proofErr w:type="gramStart"/>
-      <w:r>
-        <w:rPr>
-          <w:rFonts w:hint="eastAsia"/>
-          <w:lang w:eastAsia="zh-CN"/>
-        </w:rPr>
-        <w:t>first</w:t>
-      </w:r>
-      <w:proofErr w:type="gramEnd"/>
-      <w:r>
-        <w:rPr>
-          <w:rFonts w:hint="eastAsia"/>
-          <w:lang w:eastAsia="zh-CN"/>
-        </w:rPr>
-        <w:t xml:space="preserve"> we could use a dictionary of 16 entries to store the name of each tile as keys and then the values they bear as items. However, it came to us that it is </w:t>
+        <w:t xml:space="preserve"> tiles. However, it came to us that we need to deal with at most 16 tiles on the grid/board, therefore we could have a name for each of the 16 tiles and then try to model their moving mechanics. We thought at first we could use a dictionary of 16 entries to store the name of each tile as keys and then the values they bear as items. However, it came to us that it is </w:t>
       </w:r>
       <w:r>
         <w:rPr>
@@ -1219,23 +1120,7 @@
           <w:rFonts w:hint="eastAsia"/>
           <w:lang w:eastAsia="zh-CN"/>
         </w:rPr>
-        <w:t xml:space="preserve"> to create a new key and assign value to that key, and then update the value of the corresponding tile when a merge happens. Therefore, we have tried to </w:t>
-      </w:r>
-      <w:proofErr w:type="gramStart"/>
-      <w:r>
-        <w:rPr>
-          <w:rFonts w:hint="eastAsia"/>
-          <w:lang w:eastAsia="zh-CN"/>
-        </w:rPr>
-        <w:t>figured</w:t>
-      </w:r>
-      <w:proofErr w:type="gramEnd"/>
-      <w:r>
-        <w:rPr>
-          <w:rFonts w:hint="eastAsia"/>
-          <w:lang w:eastAsia="zh-CN"/>
-        </w:rPr>
-        <w:t xml:space="preserve"> out a new way to model the tiles. We are still progressing.</w:t>
+        <w:t xml:space="preserve"> to create a new key and assign value to that key, and then update the value of the corresponding tile when a merge happens. Therefore, we have tried to figure out a new way to model the tiles. We are still progressing.</w:t>
       </w:r>
     </w:p>
     <w:p>
@@ -1243,44 +1128,50 @@
         <w:pBdr>
           <w:bottom w:val="single" w:sz="6" w:space="1" w:color="auto"/>
         </w:pBdr>
-      </w:pPr>
-    </w:p>
-    <w:p>
-      <w:pPr>
-        <w:pStyle w:val="Heading2"/>
-      </w:pPr>
-      <w:r>
-        <w:t xml:space="preserve">Differentiating </w:t>
-      </w:r>
-      <w:r>
-        <w:rPr>
-          <w:rFonts w:hint="eastAsia"/>
-          <w:lang w:eastAsia="zh-CN"/>
-        </w:rPr>
-        <w:t>E</w:t>
-      </w:r>
-      <w:r>
-        <w:t xml:space="preserve">ach </w:t>
-      </w:r>
-      <w:r>
-        <w:rPr>
-          <w:rFonts w:hint="eastAsia"/>
-          <w:lang w:eastAsia="zh-CN"/>
-        </w:rPr>
-        <w:t>T</w:t>
-      </w:r>
-      <w:r>
-        <w:t xml:space="preserve">ile from </w:t>
-      </w:r>
-      <w:r>
-        <w:rPr>
-          <w:rFonts w:hint="eastAsia"/>
-          <w:lang w:eastAsia="zh-CN"/>
-        </w:rPr>
-        <w:t>A</w:t>
-      </w:r>
-      <w:r>
-        <w:t>nother</w:t>
+        <w:rPr>
+          <w:lang w:eastAsia="zh-CN"/>
+        </w:rPr>
+      </w:pPr>
+      <w:r>
+        <w:rPr>
+          <w:noProof/>
+          <w:lang w:eastAsia="zh-CN"/>
+        </w:rPr>
+        <w:drawing>
+          <wp:inline distT="0" distB="0" distL="0" distR="0" wp14:anchorId="6D93CA06" wp14:editId="5980DB79">
+            <wp:extent cx="5397500" cy="2996304"/>
+            <wp:effectExtent l="0" t="0" r="0" b="0"/>
+            <wp:docPr id="812291306" name="Picture 1" descr="A computer screen with text&#10;&#10;Description automatically generated"/>
+            <wp:cNvGraphicFramePr>
+              <a:graphicFrameLocks xmlns:a="http://schemas.openxmlformats.org/drawingml/2006/main" noChangeAspect="1"/>
+            </wp:cNvGraphicFramePr>
+            <a:graphic xmlns:a="http://schemas.openxmlformats.org/drawingml/2006/main">
+              <a:graphicData uri="http://schemas.openxmlformats.org/drawingml/2006/picture">
+                <pic:pic xmlns:pic="http://schemas.openxmlformats.org/drawingml/2006/picture">
+                  <pic:nvPicPr>
+                    <pic:cNvPr id="812291306" name="Picture 1" descr="A computer screen with text&#10;&#10;Description automatically generated"/>
+                    <pic:cNvPicPr/>
+                  </pic:nvPicPr>
+                  <pic:blipFill>
+                    <a:blip r:embed="rId9"/>
+                    <a:stretch>
+                      <a:fillRect/>
+                    </a:stretch>
+                  </pic:blipFill>
+                  <pic:spPr>
+                    <a:xfrm>
+                      <a:off x="0" y="0"/>
+                      <a:ext cx="5410295" cy="3003407"/>
+                    </a:xfrm>
+                    <a:prstGeom prst="rect">
+                      <a:avLst/>
+                    </a:prstGeom>
+                  </pic:spPr>
+                </pic:pic>
+              </a:graphicData>
+            </a:graphic>
+          </wp:inline>
+        </w:drawing>
       </w:r>
     </w:p>
     <w:p>
@@ -1289,8 +1180,43 @@
           <w:bottom w:val="single" w:sz="6" w:space="1" w:color="auto"/>
         </w:pBdr>
       </w:pPr>
-      <w:r>
-        <w:t>Previously, we were using a dictionary to model our grid with the coordinates as keys and their numerical values as values. This turned out to be problematic as many of the constraints and propositions require us to check the coordinates. It would be hard to check the coordinates, so instead of them directly being the keys, we are creating tiles as objects, which would then be inserted as keys into the dictionary.</w:t>
+    </w:p>
+    <w:p>
+      <w:pPr>
+        <w:pStyle w:val="Heading2"/>
+      </w:pPr>
+      <w:r>
+        <w:t xml:space="preserve">Differentiating </w:t>
+      </w:r>
+      <w:r>
+        <w:rPr>
+          <w:rFonts w:hint="eastAsia"/>
+          <w:lang w:eastAsia="zh-CN"/>
+        </w:rPr>
+        <w:t>E</w:t>
+      </w:r>
+      <w:r>
+        <w:t xml:space="preserve">ach </w:t>
+      </w:r>
+      <w:r>
+        <w:rPr>
+          <w:rFonts w:hint="eastAsia"/>
+          <w:lang w:eastAsia="zh-CN"/>
+        </w:rPr>
+        <w:t>T</w:t>
+      </w:r>
+      <w:r>
+        <w:t xml:space="preserve">ile from </w:t>
+      </w:r>
+      <w:r>
+        <w:rPr>
+          <w:rFonts w:hint="eastAsia"/>
+          <w:lang w:eastAsia="zh-CN"/>
+        </w:rPr>
+        <w:t>A</w:t>
+      </w:r>
+      <w:r>
+        <w:t>nother</w:t>
       </w:r>
     </w:p>
     <w:p>
@@ -1299,6 +1225,16 @@
           <w:bottom w:val="single" w:sz="6" w:space="1" w:color="auto"/>
         </w:pBdr>
       </w:pPr>
+      <w:r>
+        <w:t>Previously, we were using a dictionary to model our grid with the coordinates as keys and their numerical values as values. This turned out to be problematic as many of the constraints and propositions require us to check the coordinates. It would be hard to check the coordinates, so instead of them directly being the keys, we are creating tiles as objects, which would then be inserted as keys into the dictionary.</w:t>
+      </w:r>
+    </w:p>
+    <w:p>
+      <w:pPr>
+        <w:pBdr>
+          <w:bottom w:val="single" w:sz="6" w:space="1" w:color="auto"/>
+        </w:pBdr>
+      </w:pPr>
     </w:p>
     <w:p/>
     <w:p>
@@ -1310,8 +1246,178 @@
       </w:r>
     </w:p>
     <w:p>
-      <w:r>
-        <w:t xml:space="preserve">We haven’t started this yet. </w:t>
+      <w:pPr>
+        <w:rPr>
+          <w:lang w:eastAsia="zh-CN"/>
+        </w:rPr>
+      </w:pPr>
+      <w:r>
+        <w:t>We haven’t started this yet</w:t>
+      </w:r>
+      <w:r>
+        <w:rPr>
+          <w:rFonts w:hint="eastAsia"/>
+          <w:lang w:eastAsia="zh-CN"/>
+        </w:rPr>
+        <w:t xml:space="preserve"> but we have some rudimentary ideas on some proofs we may try later.</w:t>
+      </w:r>
+    </w:p>
+    <w:p>
+      <w:pPr>
+        <w:pStyle w:val="ListParagraph"/>
+        <w:numPr>
+          <w:ilvl w:val="0"/>
+          <w:numId w:val="10"/>
+        </w:numPr>
+        <w:rPr>
+          <w:lang w:eastAsia="zh-CN"/>
+        </w:rPr>
+      </w:pPr>
+      <w:r>
+        <w:rPr>
+          <w:lang w:eastAsia="zh-CN"/>
+        </w:rPr>
+        <w:t>L</w:t>
+      </w:r>
+      <w:r>
+        <w:rPr>
+          <w:rFonts w:hint="eastAsia"/>
+          <w:lang w:eastAsia="zh-CN"/>
+        </w:rPr>
+        <w:t xml:space="preserve">ocation (tile </w:t>
+      </w:r>
+      <w:proofErr w:type="spellStart"/>
+      <w:r>
+        <w:rPr>
+          <w:rFonts w:hint="eastAsia"/>
+          <w:lang w:eastAsia="zh-CN"/>
+        </w:rPr>
+        <w:t>i</w:t>
+      </w:r>
+      <w:proofErr w:type="spellEnd"/>
+      <w:r>
+        <w:rPr>
+          <w:rFonts w:hint="eastAsia"/>
+          <w:lang w:eastAsia="zh-CN"/>
+        </w:rPr>
+        <w:t xml:space="preserve">, loc) </w:t>
+      </w:r>
+      <m:oMath>
+        <m:r>
+          <w:rPr>
+            <w:rFonts w:ascii="Cambria Math" w:hAnsi="Cambria Math"/>
+          </w:rPr>
+          <m:t>→</m:t>
+        </m:r>
+      </m:oMath>
+      <w:r>
+        <w:rPr>
+          <w:rFonts w:hint="eastAsia"/>
+          <w:lang w:eastAsia="zh-CN"/>
+        </w:rPr>
+        <w:t xml:space="preserve"> </w:t>
+      </w:r>
+      <m:oMath>
+        <m:r>
+          <m:rPr>
+            <m:sty m:val="p"/>
+          </m:rPr>
+          <w:rPr>
+            <w:rFonts w:ascii="Cambria Math" w:hAnsi="Cambria Math"/>
+          </w:rPr>
+          <m:t>¬</m:t>
+        </m:r>
+      </m:oMath>
+      <w:r>
+        <w:t xml:space="preserve"> </w:t>
+      </w:r>
+      <w:r>
+        <w:rPr>
+          <w:lang w:eastAsia="zh-CN"/>
+        </w:rPr>
+        <w:t>L</w:t>
+      </w:r>
+      <w:r>
+        <w:rPr>
+          <w:rFonts w:hint="eastAsia"/>
+          <w:lang w:eastAsia="zh-CN"/>
+        </w:rPr>
+        <w:t xml:space="preserve">ocation (tile </w:t>
+      </w:r>
+      <w:r>
+        <w:rPr>
+          <w:rFonts w:hint="eastAsia"/>
+          <w:lang w:eastAsia="zh-CN"/>
+        </w:rPr>
+        <w:t>j</w:t>
+      </w:r>
+      <w:r>
+        <w:rPr>
+          <w:rFonts w:hint="eastAsia"/>
+          <w:lang w:eastAsia="zh-CN"/>
+        </w:rPr>
+        <w:t>, loc)</w:t>
+      </w:r>
+      <w:r>
+        <w:rPr>
+          <w:rFonts w:hint="eastAsia"/>
+          <w:lang w:eastAsia="zh-CN"/>
+        </w:rPr>
+        <w:t xml:space="preserve"> </w:t>
+      </w:r>
+      <m:oMath>
+        <m:r>
+          <w:rPr>
+            <w:rFonts w:ascii="Cambria Math" w:hAnsi="Cambria Math"/>
+          </w:rPr>
+          <m:t>∀</m:t>
+        </m:r>
+        <m:r>
+          <w:rPr>
+            <w:rFonts w:ascii="Cambria Math" w:hAnsi="Cambria Math"/>
+          </w:rPr>
+          <m:t xml:space="preserve"> i</m:t>
+        </m:r>
+        <m:r>
+          <w:rPr>
+            <w:rFonts w:ascii="Cambria Math" w:hAnsi="Cambria Math" w:hint="eastAsia"/>
+            <w:lang w:eastAsia="zh-CN"/>
+          </w:rPr>
+          <m:t>≠</m:t>
+        </m:r>
+        <m:r>
+          <w:rPr>
+            <w:rFonts w:ascii="Cambria Math" w:hAnsi="Cambria Math"/>
+            <w:lang w:eastAsia="zh-CN"/>
+          </w:rPr>
+          <m:t>j</m:t>
+        </m:r>
+      </m:oMath>
+    </w:p>
+    <w:p>
+      <w:pPr>
+        <w:pStyle w:val="ListParagraph"/>
+        <w:numPr>
+          <w:ilvl w:val="0"/>
+          <w:numId w:val="10"/>
+        </w:numPr>
+        <w:rPr>
+          <w:rFonts w:hint="eastAsia"/>
+          <w:lang w:eastAsia="zh-CN"/>
+        </w:rPr>
+      </w:pPr>
+      <w:r>
+        <w:rPr>
+          <w:lang w:eastAsia="zh-CN"/>
+        </w:rPr>
+        <w:t>N</w:t>
+      </w:r>
+      <w:r>
+        <w:rPr>
+          <w:rFonts w:hint="eastAsia"/>
+          <w:lang w:eastAsia="zh-CN"/>
+        </w:rPr>
+        <w:t>ew tile generation is only at vacant locations</w:t>
       </w:r>
     </w:p>
     <w:p/>
@@ -1320,6 +1426,7 @@
         <w:pStyle w:val="Heading1"/>
       </w:pPr>
       <w:r>
+        <w:lastRenderedPageBreak/>
         <w:t>Requested Feedback</w:t>
       </w:r>
     </w:p>
@@ -1522,7 +1629,65 @@
           <w:iCs/>
           <w:lang w:eastAsia="zh-CN"/>
         </w:rPr>
-        <w:t xml:space="preserve"> difficult for us because we do not know what data structure to use for tiles), we do not know how to add them. </w:t>
+        <w:t xml:space="preserve"> difficult for us because we do not know what data structure to use for tiles), we do not know how to add them</w:t>
+      </w:r>
+      <w:r>
+        <w:rPr>
+          <w:rFonts w:hint="eastAsia"/>
+          <w:i/>
+          <w:iCs/>
+          <w:lang w:eastAsia="zh-CN"/>
+        </w:rPr>
+        <w:t xml:space="preserve"> (e.g. we have created classes such as </w:t>
+      </w:r>
+      <w:proofErr w:type="spellStart"/>
+      <w:r>
+        <w:rPr>
+          <w:rFonts w:hint="eastAsia"/>
+          <w:i/>
+          <w:iCs/>
+          <w:lang w:eastAsia="zh-CN"/>
+        </w:rPr>
+        <w:t>NextTile</w:t>
+      </w:r>
+      <w:proofErr w:type="spellEnd"/>
+      <w:r>
+        <w:rPr>
+          <w:rFonts w:hint="eastAsia"/>
+          <w:i/>
+          <w:iCs/>
+          <w:lang w:eastAsia="zh-CN"/>
+        </w:rPr>
+        <w:t xml:space="preserve"> and </w:t>
+      </w:r>
+      <w:proofErr w:type="spellStart"/>
+      <w:r>
+        <w:rPr>
+          <w:rFonts w:hint="eastAsia"/>
+          <w:i/>
+          <w:iCs/>
+          <w:lang w:eastAsia="zh-CN"/>
+        </w:rPr>
+        <w:t>CanMerge</w:t>
+      </w:r>
+      <w:proofErr w:type="spellEnd"/>
+      <w:r>
+        <w:rPr>
+          <w:rFonts w:hint="eastAsia"/>
+          <w:i/>
+          <w:iCs/>
+          <w:lang w:eastAsia="zh-CN"/>
+        </w:rPr>
+        <w:t xml:space="preserve"> but we do not know how to use them in creating constraints in python)</w:t>
+      </w:r>
+      <w:r>
+        <w:rPr>
+          <w:rFonts w:hint="eastAsia"/>
+          <w:i/>
+          <w:iCs/>
+          <w:lang w:eastAsia="zh-CN"/>
+        </w:rPr>
+        <w:t xml:space="preserve">. </w:t>
       </w:r>
     </w:p>
     <w:p/>
@@ -1535,8 +1700,17 @@
       </w:r>
     </w:p>
     <w:p>
-      <w:r>
-        <w:t>Nope, just haven’t started this yet.</w:t>
+      <w:pPr>
+        <w:rPr>
+          <w:lang w:eastAsia="zh-CN"/>
+        </w:rPr>
+      </w:pPr>
+      <w:r>
+        <w:rPr>
+          <w:rFonts w:hint="eastAsia"/>
+          <w:lang w:eastAsia="zh-CN"/>
+        </w:rPr>
+        <w:t>We have not started this yet.</w:t>
       </w:r>
     </w:p>
     <w:p/>
@@ -1660,7 +1834,7 @@
       </w:pPr>
     </w:p>
     <w:sectPr>
-      <w:headerReference w:type="default" r:id="rId9"/>
+      <w:headerReference w:type="default" r:id="rId10"/>
       <w:pgSz w:w="12240" w:h="15840"/>
       <w:pgMar w:top="1440" w:right="1440" w:bottom="1440" w:left="1440" w:header="708" w:footer="708" w:gutter="0"/>
       <w:cols w:space="708"/>
@@ -2885,6 +3059,119 @@
     </w:lvl>
   </w:abstractNum>
   <w:abstractNum w:abstractNumId="8" w15:restartNumberingAfterBreak="0">
+    <w:nsid w:val="7B5D63B5"/>
+    <w:multiLevelType w:val="hybridMultilevel"/>
+    <w:tmpl w:val="B8CAC6CA"/>
+    <w:lvl w:ilvl="0" w:tplc="10090001">
+      <w:start w:val="1"/>
+      <w:numFmt w:val="bullet"/>
+      <w:lvlText w:val=""/>
+      <w:lvlJc w:val="left"/>
+      <w:pPr>
+        <w:ind w:left="720" w:hanging="360"/>
+      </w:pPr>
+      <w:rPr>
+        <w:rFonts w:ascii="Symbol" w:hAnsi="Symbol" w:hint="default"/>
+      </w:rPr>
+    </w:lvl>
+    <w:lvl w:ilvl="1" w:tplc="10090003" w:tentative="1">
+      <w:start w:val="1"/>
+      <w:numFmt w:val="bullet"/>
+      <w:lvlText w:val="o"/>
+      <w:lvlJc w:val="left"/>
+      <w:pPr>
+        <w:ind w:left="1440" w:hanging="360"/>
+      </w:pPr>
+      <w:rPr>
+        <w:rFonts w:ascii="Courier New" w:hAnsi="Courier New" w:cs="Courier New" w:hint="default"/>
+      </w:rPr>
+    </w:lvl>
+    <w:lvl w:ilvl="2" w:tplc="10090005" w:tentative="1">
+      <w:start w:val="1"/>
+      <w:numFmt w:val="bullet"/>
+      <w:lvlText w:val=""/>
+      <w:lvlJc w:val="left"/>
+      <w:pPr>
+        <w:ind w:left="2160" w:hanging="360"/>
+      </w:pPr>
+      <w:rPr>
+        <w:rFonts w:ascii="Wingdings" w:hAnsi="Wingdings" w:hint="default"/>
+      </w:rPr>
+    </w:lvl>
+    <w:lvl w:ilvl="3" w:tplc="10090001" w:tentative="1">
+      <w:start w:val="1"/>
+      <w:numFmt w:val="bullet"/>
+      <w:lvlText w:val=""/>
+      <w:lvlJc w:val="left"/>
+      <w:pPr>
+        <w:ind w:left="2880" w:hanging="360"/>
+      </w:pPr>
+      <w:rPr>
+        <w:rFonts w:ascii="Symbol" w:hAnsi="Symbol" w:hint="default"/>
+      </w:rPr>
+    </w:lvl>
+    <w:lvl w:ilvl="4" w:tplc="10090003" w:tentative="1">
+      <w:start w:val="1"/>
+      <w:numFmt w:val="bullet"/>
+      <w:lvlText w:val="o"/>
+      <w:lvlJc w:val="left"/>
+      <w:pPr>
+        <w:ind w:left="3600" w:hanging="360"/>
+      </w:pPr>
+      <w:rPr>
+        <w:rFonts w:ascii="Courier New" w:hAnsi="Courier New" w:cs="Courier New" w:hint="default"/>
+      </w:rPr>
+    </w:lvl>
+    <w:lvl w:ilvl="5" w:tplc="10090005" w:tentative="1">
+      <w:start w:val="1"/>
+      <w:numFmt w:val="bullet"/>
+      <w:lvlText w:val=""/>
+      <w:lvlJc w:val="left"/>
+      <w:pPr>
+        <w:ind w:left="4320" w:hanging="360"/>
+      </w:pPr>
+      <w:rPr>
+        <w:rFonts w:ascii="Wingdings" w:hAnsi="Wingdings" w:hint="default"/>
+      </w:rPr>
+    </w:lvl>
+    <w:lvl w:ilvl="6" w:tplc="10090001" w:tentative="1">
+      <w:start w:val="1"/>
+      <w:numFmt w:val="bullet"/>
+      <w:lvlText w:val=""/>
+      <w:lvlJc w:val="left"/>
+      <w:pPr>
+        <w:ind w:left="5040" w:hanging="360"/>
+      </w:pPr>
+      <w:rPr>
+        <w:rFonts w:ascii="Symbol" w:hAnsi="Symbol" w:hint="default"/>
+      </w:rPr>
+    </w:lvl>
+    <w:lvl w:ilvl="7" w:tplc="10090003" w:tentative="1">
+      <w:start w:val="1"/>
+      <w:numFmt w:val="bullet"/>
+      <w:lvlText w:val="o"/>
+      <w:lvlJc w:val="left"/>
+      <w:pPr>
+        <w:ind w:left="5760" w:hanging="360"/>
+      </w:pPr>
+      <w:rPr>
+        <w:rFonts w:ascii="Courier New" w:hAnsi="Courier New" w:cs="Courier New" w:hint="default"/>
+      </w:rPr>
+    </w:lvl>
+    <w:lvl w:ilvl="8" w:tplc="10090005" w:tentative="1">
+      <w:start w:val="1"/>
+      <w:numFmt w:val="bullet"/>
+      <w:lvlText w:val=""/>
+      <w:lvlJc w:val="left"/>
+      <w:pPr>
+        <w:ind w:left="6480" w:hanging="360"/>
+      </w:pPr>
+      <w:rPr>
+        <w:rFonts w:ascii="Wingdings" w:hAnsi="Wingdings" w:hint="default"/>
+      </w:rPr>
+    </w:lvl>
+  </w:abstractNum>
+  <w:abstractNum w:abstractNumId="9" w15:restartNumberingAfterBreak="0">
     <w:nsid w:val="7D1024B8"/>
     <w:multiLevelType w:val="hybridMultilevel"/>
     <w:tmpl w:val="DD30FF98"/>
@@ -3019,10 +3306,13 @@
     <w:abstractNumId w:val="5"/>
   </w:num>
   <w:num w:numId="8" w16cid:durableId="1642269642">
-    <w:abstractNumId w:val="8"/>
+    <w:abstractNumId w:val="9"/>
   </w:num>
   <w:num w:numId="9" w16cid:durableId="1132866726">
     <w:abstractNumId w:val="4"/>
+  </w:num>
+  <w:num w:numId="10" w16cid:durableId="1543788652">
+    <w:abstractNumId w:val="8"/>
   </w:num>
 </w:numbering>
 </file>
@@ -3473,6 +3763,7 @@
   <w:style w:type="character" w:default="1" w:styleId="DefaultParagraphFont">
     <w:name w:val="Default Paragraph Font"/>
     <w:uiPriority w:val="1"/>
+    <w:semiHidden/>
     <w:unhideWhenUsed/>
   </w:style>
   <w:style w:type="table" w:default="1" w:styleId="TableNormal">

</xml_diff>